<commit_message>
Small change to Jobing Spec
fixing some names, removing some s'
</commit_message>
<xml_diff>
--- a/Documents/JobingSubsystemSpecification.docx
+++ b/Documents/JobingSubsystemSpecification.docx
@@ -1,6 +1,6 @@
 
 <file path=word/document.xml><?xml version="1.0" encoding="utf-8"?>
-<w:document xmlns:wpc="http://schemas.microsoft.com/office/word/2010/wordprocessingCanvas" xmlns:mc="http://schemas.openxmlformats.org/markup-compatibility/2006" xmlns:o="urn:schemas-microsoft-com:office:office" xmlns:r="http://schemas.openxmlformats.org/officeDocument/2006/relationships" xmlns:m="http://schemas.openxmlformats.org/officeDocument/2006/math" xmlns:v="urn:schemas-microsoft-com:vml" xmlns:wp14="http://schemas.microsoft.com/office/word/2010/wordprocessingDrawing" xmlns:wp="http://schemas.openxmlformats.org/drawingml/2006/wordprocessingDrawing" xmlns:w10="urn:schemas-microsoft-com:office:word" xmlns:w="http://schemas.openxmlformats.org/wordprocessingml/2006/main" xmlns:w14="http://schemas.microsoft.com/office/word/2010/wordml" xmlns:wpg="http://schemas.microsoft.com/office/word/2010/wordprocessingGroup" xmlns:wpi="http://schemas.microsoft.com/office/word/2010/wordprocessingInk" xmlns:wne="http://schemas.microsoft.com/office/word/2006/wordml" xmlns:wps="http://schemas.microsoft.com/office/word/2010/wordprocessingShape" mc:Ignorable="w14 wp14">
+<w:document xmlns:wpc="http://schemas.microsoft.com/office/word/2010/wordprocessingCanvas" xmlns:cx="http://schemas.microsoft.com/office/drawing/2014/chartex" xmlns:cx1="http://schemas.microsoft.com/office/drawing/2015/9/8/chartex" xmlns:mc="http://schemas.openxmlformats.org/markup-compatibility/2006" xmlns:o="urn:schemas-microsoft-com:office:office" xmlns:r="http://schemas.openxmlformats.org/officeDocument/2006/relationships" xmlns:m="http://schemas.openxmlformats.org/officeDocument/2006/math" xmlns:v="urn:schemas-microsoft-com:vml" xmlns:wp14="http://schemas.microsoft.com/office/word/2010/wordprocessingDrawing" xmlns:wp="http://schemas.openxmlformats.org/drawingml/2006/wordprocessingDrawing" xmlns:w10="urn:schemas-microsoft-com:office:word" xmlns:w="http://schemas.openxmlformats.org/wordprocessingml/2006/main" xmlns:w14="http://schemas.microsoft.com/office/word/2010/wordml" xmlns:w15="http://schemas.microsoft.com/office/word/2012/wordml" xmlns:w16se="http://schemas.microsoft.com/office/word/2015/wordml/symex" xmlns:wpg="http://schemas.microsoft.com/office/word/2010/wordprocessingGroup" xmlns:wpi="http://schemas.microsoft.com/office/word/2010/wordprocessingInk" xmlns:wne="http://schemas.microsoft.com/office/word/2006/wordml" xmlns:wps="http://schemas.microsoft.com/office/word/2010/wordprocessingShape" mc:Ignorable="w14 w15 w16se wp14">
   <w:body>
     <w:p>
       <w:pPr>
@@ -75,7 +75,7 @@
         <w:rPr>
           <w:lang w:val="en-CA"/>
         </w:rPr>
-        <w:pict>
+        <w:pict w14:anchorId="0745232E">
           <v:shapetype id="_x0000_t75" coordsize="21600,21600" o:spt="75" o:preferrelative="t" path="m@4@5l@4@11@9@11@9@5xe" filled="f" stroked="f">
             <v:stroke joinstyle="miter"/>
             <v:formulas>
@@ -96,7 +96,7 @@
             <o:lock v:ext="edit" aspectratio="t"/>
           </v:shapetype>
           <v:shape id="_x0000_i1025" type="#_x0000_t75" style="width:467.5pt;height:436.5pt">
-            <v:imagedata r:id="rId6" o:title="eBike_erd_jobing"/>
+            <v:imagedata r:id="rId5" o:title="eBike_erd_jobing"/>
           </v:shape>
         </w:pict>
       </w:r>
@@ -175,9 +175,9 @@
           <w:noProof/>
           <w:lang w:val="en-CA" w:eastAsia="en-CA"/>
         </w:rPr>
-        <w:pict>
+        <w:pict w14:anchorId="02635BB4">
           <v:shape id="_x0000_i1026" type="#_x0000_t75" style="width:372.5pt;height:217.5pt">
-            <v:imagedata r:id="rId7" o:title="Current_Job_List"/>
+            <v:imagedata r:id="rId6" o:title="Current_Job_List"/>
           </v:shape>
         </w:pict>
       </w:r>
@@ -192,9 +192,9 @@
         <w:rPr>
           <w:lang w:val="en-CA" w:eastAsia="en-CA"/>
         </w:rPr>
-        <w:pict>
+        <w:pict w14:anchorId="38C1C083">
           <v:shape id="_x0000_i1027" type="#_x0000_t75" style="width:467pt;height:164pt">
-            <v:imagedata r:id="rId8" o:title="Current_Job_Details"/>
+            <v:imagedata r:id="rId7" o:title="Current_Job_Details"/>
           </v:shape>
         </w:pict>
       </w:r>
@@ -209,9 +209,9 @@
         <w:rPr>
           <w:lang w:val="en-CA" w:eastAsia="en-CA"/>
         </w:rPr>
-        <w:pict>
+        <w:pict w14:anchorId="7C033D4D">
           <v:shape id="_x0000_i1028" type="#_x0000_t75" style="width:394pt;height:235.5pt">
-            <v:imagedata r:id="rId9" o:title="Current_Job_Service_Details"/>
+            <v:imagedata r:id="rId8" o:title="Current_Job_Service_Details"/>
           </v:shape>
         </w:pict>
       </w:r>
@@ -412,8 +412,10 @@
               <w:rPr>
                 <w:lang w:val="en-CA"/>
               </w:rPr>
-              <w:t>CurrentJobs</w:t>
-            </w:r>
+              <w:t>CurrentJob</w:t>
+            </w:r>
+            <w:bookmarkStart w:id="0" w:name="_GoBack"/>
+            <w:bookmarkEnd w:id="0"/>
             <w:proofErr w:type="spellEnd"/>
             <w:r>
               <w:rPr>
@@ -772,7 +774,7 @@
                 <w:lang w:val="en-CA"/>
               </w:rPr>
             </w:pPr>
-            <w:commentRangeStart w:id="0"/>
+            <w:commentRangeStart w:id="1"/>
             <w:r>
               <w:rPr>
                 <w:lang w:val="en-CA"/>
@@ -818,12 +820,12 @@
               </w:rPr>
               <w:t>Add a new job to the current job list</w:t>
             </w:r>
-            <w:commentRangeEnd w:id="0"/>
+            <w:commentRangeEnd w:id="1"/>
             <w:r>
               <w:rPr>
                 <w:rStyle w:val="CommentReference"/>
               </w:rPr>
-              <w:commentReference w:id="0"/>
+              <w:commentReference w:id="1"/>
             </w:r>
             <w:r>
               <w:rPr>
@@ -2192,7 +2194,7 @@
                 <w:lang w:val="en-CA"/>
               </w:rPr>
             </w:pPr>
-            <w:commentRangeStart w:id="1"/>
+            <w:commentRangeStart w:id="2"/>
             <w:r>
               <w:rPr>
                 <w:lang w:val="en-CA"/>
@@ -2205,12 +2207,12 @@
               </w:rPr>
               <w:t>.</w:t>
             </w:r>
-            <w:commentRangeEnd w:id="1"/>
+            <w:commentRangeEnd w:id="2"/>
             <w:r>
               <w:rPr>
                 <w:rStyle w:val="CommentReference"/>
               </w:rPr>
-              <w:commentReference w:id="1"/>
+              <w:commentReference w:id="2"/>
             </w:r>
           </w:p>
         </w:tc>
@@ -5131,7 +5133,13 @@
               <w:rPr>
                 <w:lang w:val="en-CA"/>
               </w:rPr>
-              <w:t>JobDetailsPartsListView</w:t>
+              <w:t>JobDetail</w:t>
+            </w:r>
+            <w:r>
+              <w:rPr>
+                <w:lang w:val="en-CA"/>
+              </w:rPr>
+              <w:t>PartsListView</w:t>
             </w:r>
             <w:proofErr w:type="spellEnd"/>
           </w:p>
@@ -6427,8 +6435,6 @@
         </w:rPr>
         <w:t>You seem to have a handle on the subsystem</w:t>
       </w:r>
-      <w:bookmarkStart w:id="2" w:name="_GoBack"/>
-      <w:bookmarkEnd w:id="2"/>
     </w:p>
     <w:sectPr>
       <w:pgSz w:w="12240" w:h="15840"/>
@@ -6441,8 +6447,8 @@
 </file>
 
 <file path=word/comments.xml><?xml version="1.0" encoding="utf-8"?>
-<w:comments xmlns:wpc="http://schemas.microsoft.com/office/word/2010/wordprocessingCanvas" xmlns:mc="http://schemas.openxmlformats.org/markup-compatibility/2006" xmlns:o="urn:schemas-microsoft-com:office:office" xmlns:r="http://schemas.openxmlformats.org/officeDocument/2006/relationships" xmlns:m="http://schemas.openxmlformats.org/officeDocument/2006/math" xmlns:v="urn:schemas-microsoft-com:vml" xmlns:wp14="http://schemas.microsoft.com/office/word/2010/wordprocessingDrawing" xmlns:wp="http://schemas.openxmlformats.org/drawingml/2006/wordprocessingDrawing" xmlns:w10="urn:schemas-microsoft-com:office:word" xmlns:w="http://schemas.openxmlformats.org/wordprocessingml/2006/main" xmlns:w14="http://schemas.microsoft.com/office/word/2010/wordml" xmlns:wpg="http://schemas.microsoft.com/office/word/2010/wordprocessingGroup" xmlns:wpi="http://schemas.microsoft.com/office/word/2010/wordprocessingInk" xmlns:wne="http://schemas.microsoft.com/office/word/2006/wordml" xmlns:wps="http://schemas.microsoft.com/office/word/2010/wordprocessingShape" mc:Ignorable="w14 wp14">
-  <w:comment w:id="0" w:author="Owner" w:date="2017-12-03T20:05:00Z" w:initials="O">
+<w:comments xmlns:wpc="http://schemas.microsoft.com/office/word/2010/wordprocessingCanvas" xmlns:cx="http://schemas.microsoft.com/office/drawing/2014/chartex" xmlns:cx1="http://schemas.microsoft.com/office/drawing/2015/9/8/chartex" xmlns:mc="http://schemas.openxmlformats.org/markup-compatibility/2006" xmlns:o="urn:schemas-microsoft-com:office:office" xmlns:r="http://schemas.openxmlformats.org/officeDocument/2006/relationships" xmlns:m="http://schemas.openxmlformats.org/officeDocument/2006/math" xmlns:v="urn:schemas-microsoft-com:vml" xmlns:wp14="http://schemas.microsoft.com/office/word/2010/wordprocessingDrawing" xmlns:wp="http://schemas.openxmlformats.org/drawingml/2006/wordprocessingDrawing" xmlns:w10="urn:schemas-microsoft-com:office:word" xmlns:w="http://schemas.openxmlformats.org/wordprocessingml/2006/main" xmlns:w14="http://schemas.microsoft.com/office/word/2010/wordml" xmlns:w15="http://schemas.microsoft.com/office/word/2012/wordml" xmlns:w16se="http://schemas.microsoft.com/office/word/2015/wordml/symex" xmlns:wpg="http://schemas.microsoft.com/office/word/2010/wordprocessingGroup" xmlns:wpi="http://schemas.microsoft.com/office/word/2010/wordprocessingInk" xmlns:wne="http://schemas.microsoft.com/office/word/2006/wordml" xmlns:wps="http://schemas.microsoft.com/office/word/2010/wordprocessingShape" mc:Ignorable="w14 w15 w16se wp14">
+  <w:comment w:id="1" w:author="Owner" w:date="2017-12-03T20:05:00Z" w:initials="O">
     <w:p>
       <w:pPr>
         <w:pStyle w:val="CommentText"/>
@@ -6458,7 +6464,7 @@
       </w:r>
     </w:p>
   </w:comment>
-  <w:comment w:id="1" w:author="Owner" w:date="2017-12-03T20:07:00Z" w:initials="O">
+  <w:comment w:id="2" w:author="Owner" w:date="2017-12-03T20:07:00Z" w:initials="O">
     <w:p>
       <w:pPr>
         <w:pStyle w:val="CommentText"/>
@@ -6477,9 +6483,16 @@
 </w:comments>
 </file>
 
+<file path=word/commentsExtended.xml><?xml version="1.0" encoding="utf-8"?>
+<w15:commentsEx xmlns:wpc="http://schemas.microsoft.com/office/word/2010/wordprocessingCanvas" xmlns:cx="http://schemas.microsoft.com/office/drawing/2014/chartex" xmlns:cx1="http://schemas.microsoft.com/office/drawing/2015/9/8/chartex" xmlns:mc="http://schemas.openxmlformats.org/markup-compatibility/2006" xmlns:o="urn:schemas-microsoft-com:office:office" xmlns:r="http://schemas.openxmlformats.org/officeDocument/2006/relationships" xmlns:m="http://schemas.openxmlformats.org/officeDocument/2006/math" xmlns:v="urn:schemas-microsoft-com:vml" xmlns:wp14="http://schemas.microsoft.com/office/word/2010/wordprocessingDrawing" xmlns:wp="http://schemas.openxmlformats.org/drawingml/2006/wordprocessingDrawing" xmlns:w10="urn:schemas-microsoft-com:office:word" xmlns:w="http://schemas.openxmlformats.org/wordprocessingml/2006/main" xmlns:w14="http://schemas.microsoft.com/office/word/2010/wordml" xmlns:w15="http://schemas.microsoft.com/office/word/2012/wordml" xmlns:w16se="http://schemas.microsoft.com/office/word/2015/wordml/symex" xmlns:wpg="http://schemas.microsoft.com/office/word/2010/wordprocessingGroup" xmlns:wpi="http://schemas.microsoft.com/office/word/2010/wordprocessingInk" xmlns:wne="http://schemas.microsoft.com/office/word/2006/wordml" xmlns:wps="http://schemas.microsoft.com/office/word/2010/wordprocessingShape" mc:Ignorable="w14 w15 w16se wp14">
+  <w15:commentEx w15:paraId="5CA33BF4" w15:done="0"/>
+  <w15:commentEx w15:paraId="7D3FE5FD" w15:done="0"/>
+</w15:commentsEx>
+</file>
+
 <file path=word/numbering.xml><?xml version="1.0" encoding="utf-8"?>
-<w:numbering xmlns:wpc="http://schemas.microsoft.com/office/word/2010/wordprocessingCanvas" xmlns:mc="http://schemas.openxmlformats.org/markup-compatibility/2006" xmlns:o="urn:schemas-microsoft-com:office:office" xmlns:r="http://schemas.openxmlformats.org/officeDocument/2006/relationships" xmlns:m="http://schemas.openxmlformats.org/officeDocument/2006/math" xmlns:v="urn:schemas-microsoft-com:vml" xmlns:wp14="http://schemas.microsoft.com/office/word/2010/wordprocessingDrawing" xmlns:wp="http://schemas.openxmlformats.org/drawingml/2006/wordprocessingDrawing" xmlns:w10="urn:schemas-microsoft-com:office:word" xmlns:w="http://schemas.openxmlformats.org/wordprocessingml/2006/main" xmlns:w14="http://schemas.microsoft.com/office/word/2010/wordml" xmlns:wpg="http://schemas.microsoft.com/office/word/2010/wordprocessingGroup" xmlns:wpi="http://schemas.microsoft.com/office/word/2010/wordprocessingInk" xmlns:wne="http://schemas.microsoft.com/office/word/2006/wordml" xmlns:wps="http://schemas.microsoft.com/office/word/2010/wordprocessingShape" mc:Ignorable="w14 wp14">
-  <w:abstractNum w:abstractNumId="0">
+<w:numbering xmlns:wpc="http://schemas.microsoft.com/office/word/2010/wordprocessingCanvas" xmlns:cx="http://schemas.microsoft.com/office/drawing/2014/chartex" xmlns:cx1="http://schemas.microsoft.com/office/drawing/2015/9/8/chartex" xmlns:mc="http://schemas.openxmlformats.org/markup-compatibility/2006" xmlns:o="urn:schemas-microsoft-com:office:office" xmlns:r="http://schemas.openxmlformats.org/officeDocument/2006/relationships" xmlns:m="http://schemas.openxmlformats.org/officeDocument/2006/math" xmlns:v="urn:schemas-microsoft-com:vml" xmlns:wp14="http://schemas.microsoft.com/office/word/2010/wordprocessingDrawing" xmlns:wp="http://schemas.openxmlformats.org/drawingml/2006/wordprocessingDrawing" xmlns:w10="urn:schemas-microsoft-com:office:word" xmlns:w="http://schemas.openxmlformats.org/wordprocessingml/2006/main" xmlns:w14="http://schemas.microsoft.com/office/word/2010/wordml" xmlns:w15="http://schemas.microsoft.com/office/word/2012/wordml" xmlns:w16se="http://schemas.microsoft.com/office/word/2015/wordml/symex" xmlns:wpg="http://schemas.microsoft.com/office/word/2010/wordprocessingGroup" xmlns:wpi="http://schemas.microsoft.com/office/word/2010/wordprocessingInk" xmlns:wne="http://schemas.microsoft.com/office/word/2006/wordml" xmlns:wps="http://schemas.microsoft.com/office/word/2010/wordprocessingShape" mc:Ignorable="w14 w15 w16se wp14">
+  <w:abstractNum w:abstractNumId="0" w15:restartNumberingAfterBreak="0">
     <w:nsid w:val="03AD3FDF"/>
     <w:multiLevelType w:val="hybridMultilevel"/>
     <w:tmpl w:val="22E64E2E"/>
@@ -6592,7 +6605,7 @@
       </w:rPr>
     </w:lvl>
   </w:abstractNum>
-  <w:abstractNum w:abstractNumId="1">
+  <w:abstractNum w:abstractNumId="1" w15:restartNumberingAfterBreak="0">
     <w:nsid w:val="63087935"/>
     <w:multiLevelType w:val="hybridMultilevel"/>
     <w:tmpl w:val="8E6E85C0"/>
@@ -6715,7 +6728,7 @@
 </file>
 
 <file path=word/styles.xml><?xml version="1.0" encoding="utf-8"?>
-<w:styles xmlns:mc="http://schemas.openxmlformats.org/markup-compatibility/2006" xmlns:r="http://schemas.openxmlformats.org/officeDocument/2006/relationships" xmlns:w="http://schemas.openxmlformats.org/wordprocessingml/2006/main" xmlns:w14="http://schemas.microsoft.com/office/word/2010/wordml" mc:Ignorable="w14">
+<w:styles xmlns:mc="http://schemas.openxmlformats.org/markup-compatibility/2006" xmlns:r="http://schemas.openxmlformats.org/officeDocument/2006/relationships" xmlns:w="http://schemas.openxmlformats.org/wordprocessingml/2006/main" xmlns:w14="http://schemas.microsoft.com/office/word/2010/wordml" xmlns:w15="http://schemas.microsoft.com/office/word/2012/wordml" xmlns:w16se="http://schemas.microsoft.com/office/word/2015/wordml/symex" mc:Ignorable="w14 w15 w16se">
   <w:docDefaults>
     <w:rPrDefault>
       <w:rPr>
@@ -6731,571 +6744,378 @@
       </w:pPr>
     </w:pPrDefault>
   </w:docDefaults>
-  <w:latentStyles w:defLockedState="0" w:defUIPriority="99" w:defSemiHidden="1" w:defUnhideWhenUsed="1" w:defQFormat="0" w:count="267">
-    <w:lsdException w:name="Normal" w:semiHidden="0" w:uiPriority="0" w:unhideWhenUsed="0" w:qFormat="1"/>
-    <w:lsdException w:name="heading 1" w:semiHidden="0" w:uiPriority="9" w:unhideWhenUsed="0" w:qFormat="1"/>
-    <w:lsdException w:name="heading 2" w:uiPriority="9" w:qFormat="1"/>
-    <w:lsdException w:name="heading 3" w:uiPriority="9" w:qFormat="1"/>
-    <w:lsdException w:name="heading 4" w:uiPriority="9" w:qFormat="1"/>
-    <w:lsdException w:name="heading 5" w:uiPriority="9" w:qFormat="1"/>
-    <w:lsdException w:name="heading 6" w:uiPriority="9" w:qFormat="1"/>
-    <w:lsdException w:name="heading 7" w:uiPriority="9" w:qFormat="1"/>
-    <w:lsdException w:name="heading 8" w:uiPriority="9" w:qFormat="1"/>
-    <w:lsdException w:name="heading 9" w:uiPriority="9" w:qFormat="1"/>
-    <w:lsdException w:name="toc 1" w:uiPriority="39"/>
-    <w:lsdException w:name="toc 2" w:uiPriority="39"/>
-    <w:lsdException w:name="toc 3" w:uiPriority="39"/>
-    <w:lsdException w:name="toc 4" w:uiPriority="39"/>
-    <w:lsdException w:name="toc 5" w:uiPriority="39"/>
-    <w:lsdException w:name="toc 6" w:uiPriority="39"/>
-    <w:lsdException w:name="toc 7" w:uiPriority="39"/>
-    <w:lsdException w:name="toc 8" w:uiPriority="39"/>
-    <w:lsdException w:name="toc 9" w:uiPriority="39"/>
-    <w:lsdException w:name="caption" w:uiPriority="35" w:qFormat="1"/>
-    <w:lsdException w:name="Title" w:semiHidden="0" w:uiPriority="10" w:unhideWhenUsed="0" w:qFormat="1"/>
-    <w:lsdException w:name="Default Paragraph Font" w:uiPriority="1"/>
-    <w:lsdException w:name="Subtitle" w:semiHidden="0" w:uiPriority="11" w:unhideWhenUsed="0" w:qFormat="1"/>
-    <w:lsdException w:name="Strong" w:semiHidden="0" w:uiPriority="22" w:unhideWhenUsed="0" w:qFormat="1"/>
-    <w:lsdException w:name="Emphasis" w:semiHidden="0" w:uiPriority="20" w:unhideWhenUsed="0" w:qFormat="1"/>
-    <w:lsdException w:name="Normal Table" w:semiHidden="0" w:unhideWhenUsed="0"/>
-    <w:lsdException w:name="Table Subtle 2" w:semiHidden="0" w:unhideWhenUsed="0"/>
-    <w:lsdException w:name="Table Web 3" w:semiHidden="0" w:unhideWhenUsed="0"/>
-    <w:lsdException w:name="Table Grid" w:semiHidden="0" w:uiPriority="39" w:unhideWhenUsed="0"/>
-    <w:lsdException w:name="Placeholder Text" w:unhideWhenUsed="0"/>
-    <w:lsdException w:name="No Spacing" w:semiHidden="0" w:uiPriority="1" w:unhideWhenUsed="0" w:qFormat="1"/>
-    <w:lsdException w:name="Light Shading" w:semiHidden="0" w:uiPriority="60" w:unhideWhenUsed="0"/>
-    <w:lsdException w:name="Light List" w:semiHidden="0" w:uiPriority="61" w:unhideWhenUsed="0"/>
-    <w:lsdException w:name="Light Grid" w:semiHidden="0" w:uiPriority="62" w:unhideWhenUsed="0"/>
-    <w:lsdException w:name="Medium Shading 1" w:semiHidden="0" w:uiPriority="63" w:unhideWhenUsed="0"/>
-    <w:lsdException w:name="Medium Shading 2" w:semiHidden="0" w:uiPriority="64" w:unhideWhenUsed="0"/>
-    <w:lsdException w:name="Medium List 1" w:semiHidden="0" w:uiPriority="65" w:unhideWhenUsed="0"/>
-    <w:lsdException w:name="Medium List 2" w:semiHidden="0" w:uiPriority="66" w:unhideWhenUsed="0"/>
-    <w:lsdException w:name="Medium Grid 1" w:semiHidden="0" w:uiPriority="67" w:unhideWhenUsed="0"/>
-    <w:lsdException w:name="Medium Grid 2" w:semiHidden="0" w:uiPriority="68" w:unhideWhenUsed="0"/>
-    <w:lsdException w:name="Medium Grid 3" w:semiHidden="0" w:uiPriority="69" w:unhideWhenUsed="0"/>
-    <w:lsdException w:name="Dark List" w:semiHidden="0" w:uiPriority="70" w:unhideWhenUsed="0"/>
-    <w:lsdException w:name="Colorful Shading" w:semiHidden="0" w:uiPriority="71" w:unhideWhenUsed="0"/>
-    <w:lsdException w:name="Colorful List" w:semiHidden="0" w:uiPriority="72" w:unhideWhenUsed="0"/>
-    <w:lsdException w:name="Colorful Grid" w:semiHidden="0" w:uiPriority="73" w:unhideWhenUsed="0"/>
-    <w:lsdException w:name="Light Shading Accent 1" w:semiHidden="0" w:uiPriority="60" w:unhideWhenUsed="0"/>
-    <w:lsdException w:name="Light List Accent 1" w:semiHidden="0" w:uiPriority="61" w:unhideWhenUsed="0"/>
-    <w:lsdException w:name="Light Grid Accent 1" w:semiHidden="0" w:uiPriority="62" w:unhideWhenUsed="0"/>
-    <w:lsdException w:name="Medium Shading 1 Accent 1" w:semiHidden="0" w:uiPriority="63" w:unhideWhenUsed="0"/>
-    <w:lsdException w:name="Medium Shading 2 Accent 1" w:semiHidden="0" w:uiPriority="64" w:unhideWhenUsed="0"/>
-    <w:lsdException w:name="Medium List 1 Accent 1" w:semiHidden="0" w:uiPriority="65" w:unhideWhenUsed="0"/>
-    <w:lsdException w:name="Revision" w:unhideWhenUsed="0"/>
-    <w:lsdException w:name="List Paragraph" w:semiHidden="0" w:uiPriority="34" w:unhideWhenUsed="0" w:qFormat="1"/>
-    <w:lsdException w:name="Quote" w:semiHidden="0" w:uiPriority="29" w:unhideWhenUsed="0" w:qFormat="1"/>
-    <w:lsdException w:name="Intense Quote" w:semiHidden="0" w:uiPriority="30" w:unhideWhenUsed="0" w:qFormat="1"/>
-    <w:lsdException w:name="Medium List 2 Accent 1" w:semiHidden="0" w:uiPriority="66" w:unhideWhenUsed="0"/>
-    <w:lsdException w:name="Medium Grid 1 Accent 1" w:semiHidden="0" w:uiPriority="67" w:unhideWhenUsed="0"/>
-    <w:lsdException w:name="Medium Grid 2 Accent 1" w:semiHidden="0" w:uiPriority="68" w:unhideWhenUsed="0"/>
-    <w:lsdException w:name="Medium Grid 3 Accent 1" w:semiHidden="0" w:uiPriority="69" w:unhideWhenUsed="0"/>
-    <w:lsdException w:name="Dark List Accent 1" w:semiHidden="0" w:uiPriority="70" w:unhideWhenUsed="0"/>
-    <w:lsdException w:name="Colorful Shading Accent 1" w:semiHidden="0" w:uiPriority="71" w:unhideWhenUsed="0"/>
-    <w:lsdException w:name="Colorful List Accent 1" w:semiHidden="0" w:uiPriority="72" w:unhideWhenUsed="0"/>
-    <w:lsdException w:name="Colorful Grid Accent 1" w:semiHidden="0" w:uiPriority="73" w:unhideWhenUsed="0"/>
-    <w:lsdException w:name="Light Shading Accent 2" w:semiHidden="0" w:uiPriority="60" w:unhideWhenUsed="0"/>
-    <w:lsdException w:name="Light List Accent 2" w:semiHidden="0" w:uiPriority="61" w:unhideWhenUsed="0"/>
-    <w:lsdException w:name="Light Grid Accent 2" w:semiHidden="0" w:uiPriority="62" w:unhideWhenUsed="0"/>
-    <w:lsdException w:name="Medium Shading 1 Accent 2" w:semiHidden="0" w:uiPriority="63" w:unhideWhenUsed="0"/>
-    <w:lsdException w:name="Medium Shading 2 Accent 2" w:semiHidden="0" w:uiPriority="64" w:unhideWhenUsed="0"/>
-    <w:lsdException w:name="Medium List 1 Accent 2" w:semiHidden="0" w:uiPriority="65" w:unhideWhenUsed="0"/>
-    <w:lsdException w:name="Medium List 2 Accent 2" w:semiHidden="0" w:uiPriority="66" w:unhideWhenUsed="0"/>
-    <w:lsdException w:name="Medium Grid 1 Accent 2" w:semiHidden="0" w:uiPriority="67" w:unhideWhenUsed="0"/>
-    <w:lsdException w:name="Medium Grid 2 Accent 2" w:semiHidden="0" w:uiPriority="68" w:unhideWhenUsed="0"/>
-    <w:lsdException w:name="Medium Grid 3 Accent 2" w:semiHidden="0" w:uiPriority="69" w:unhideWhenUsed="0"/>
-    <w:lsdException w:name="Dark List Accent 2" w:semiHidden="0" w:uiPriority="70" w:unhideWhenUsed="0"/>
-    <w:lsdException w:name="Colorful Shading Accent 2" w:semiHidden="0" w:uiPriority="71" w:unhideWhenUsed="0"/>
-    <w:lsdException w:name="Colorful List Accent 2" w:semiHidden="0" w:uiPriority="72" w:unhideWhenUsed="0"/>
-    <w:lsdException w:name="Colorful Grid Accent 2" w:semiHidden="0" w:uiPriority="73" w:unhideWhenUsed="0"/>
-    <w:lsdException w:name="Light Shading Accent 3" w:semiHidden="0" w:uiPriority="60" w:unhideWhenUsed="0"/>
-    <w:lsdException w:name="Light List Accent 3" w:semiHidden="0" w:uiPriority="61" w:unhideWhenUsed="0"/>
-    <w:lsdException w:name="Light Grid Accent 3" w:semiHidden="0" w:uiPriority="62" w:unhideWhenUsed="0"/>
-    <w:lsdException w:name="Medium Shading 1 Accent 3" w:semiHidden="0" w:uiPriority="63" w:unhideWhenUsed="0"/>
-    <w:lsdException w:name="Medium Shading 2 Accent 3" w:semiHidden="0" w:uiPriority="64" w:unhideWhenUsed="0"/>
-    <w:lsdException w:name="Medium List 1 Accent 3" w:semiHidden="0" w:uiPriority="65" w:unhideWhenUsed="0"/>
-    <w:lsdException w:name="Medium List 2 Accent 3" w:semiHidden="0" w:uiPriority="66" w:unhideWhenUsed="0"/>
-    <w:lsdException w:name="Medium Grid 1 Accent 3" w:semiHidden="0" w:uiPriority="67" w:unhideWhenUsed="0"/>
-    <w:lsdException w:name="Medium Grid 2 Accent 3" w:semiHidden="0" w:uiPriority="68" w:unhideWhenUsed="0"/>
-    <w:lsdException w:name="Medium Grid 3 Accent 3" w:semiHidden="0" w:uiPriority="69" w:unhideWhenUsed="0"/>
-    <w:lsdException w:name="Dark List Accent 3" w:semiHidden="0" w:uiPriority="70" w:unhideWhenUsed="0"/>
-    <w:lsdException w:name="Colorful Shading Accent 3" w:semiHidden="0" w:uiPriority="71" w:unhideWhenUsed="0"/>
-    <w:lsdException w:name="Colorful List Accent 3" w:semiHidden="0" w:uiPriority="72" w:unhideWhenUsed="0"/>
-    <w:lsdException w:name="Colorful Grid Accent 3" w:semiHidden="0" w:uiPriority="73" w:unhideWhenUsed="0"/>
-    <w:lsdException w:name="Light Shading Accent 4" w:semiHidden="0" w:uiPriority="60" w:unhideWhenUsed="0"/>
-    <w:lsdException w:name="Light List Accent 4" w:semiHidden="0" w:uiPriority="61" w:unhideWhenUsed="0"/>
-    <w:lsdException w:name="Light Grid Accent 4" w:semiHidden="0" w:uiPriority="62" w:unhideWhenUsed="0"/>
-    <w:lsdException w:name="Medium Shading 1 Accent 4" w:semiHidden="0" w:uiPriority="63" w:unhideWhenUsed="0"/>
-    <w:lsdException w:name="Medium Shading 2 Accent 4" w:semiHidden="0" w:uiPriority="64" w:unhideWhenUsed="0"/>
-    <w:lsdException w:name="Medium List 1 Accent 4" w:semiHidden="0" w:uiPriority="65" w:unhideWhenUsed="0"/>
-    <w:lsdException w:name="Medium List 2 Accent 4" w:semiHidden="0" w:uiPriority="66" w:unhideWhenUsed="0"/>
-    <w:lsdException w:name="Medium Grid 1 Accent 4" w:semiHidden="0" w:uiPriority="67" w:unhideWhenUsed="0"/>
-    <w:lsdException w:name="Medium Grid 2 Accent 4" w:semiHidden="0" w:uiPriority="68" w:unhideWhenUsed="0"/>
-    <w:lsdException w:name="Medium Grid 3 Accent 4" w:semiHidden="0" w:uiPriority="69" w:unhideWhenUsed="0"/>
-    <w:lsdException w:name="Dark List Accent 4" w:semiHidden="0" w:uiPriority="70" w:unhideWhenUsed="0"/>
-    <w:lsdException w:name="Colorful Shading Accent 4" w:semiHidden="0" w:uiPriority="71" w:unhideWhenUsed="0"/>
-    <w:lsdException w:name="Colorful List Accent 4" w:semiHidden="0" w:uiPriority="72" w:unhideWhenUsed="0"/>
-    <w:lsdException w:name="Colorful Grid Accent 4" w:semiHidden="0" w:uiPriority="73" w:unhideWhenUsed="0"/>
-    <w:lsdException w:name="Light Shading Accent 5" w:semiHidden="0" w:uiPriority="60" w:unhideWhenUsed="0"/>
-    <w:lsdException w:name="Light List Accent 5" w:semiHidden="0" w:uiPriority="61" w:unhideWhenUsed="0"/>
-    <w:lsdException w:name="Light Grid Accent 5" w:semiHidden="0" w:uiPriority="62" w:unhideWhenUsed="0"/>
-    <w:lsdException w:name="Medium Shading 1 Accent 5" w:semiHidden="0" w:uiPriority="63" w:unhideWhenUsed="0"/>
-    <w:lsdException w:name="Medium Shading 2 Accent 5" w:semiHidden="0" w:uiPriority="64" w:unhideWhenUsed="0"/>
-    <w:lsdException w:name="Medium List 1 Accent 5" w:semiHidden="0" w:uiPriority="65" w:unhideWhenUsed="0"/>
-    <w:lsdException w:name="Medium List 2 Accent 5" w:semiHidden="0" w:uiPriority="66" w:unhideWhenUsed="0"/>
-    <w:lsdException w:name="Medium Grid 1 Accent 5" w:semiHidden="0" w:uiPriority="67" w:unhideWhenUsed="0"/>
-    <w:lsdException w:name="Medium Grid 2 Accent 5" w:semiHidden="0" w:uiPriority="68" w:unhideWhenUsed="0"/>
-    <w:lsdException w:name="Medium Grid 3 Accent 5" w:semiHidden="0" w:uiPriority="69" w:unhideWhenUsed="0"/>
-    <w:lsdException w:name="Dark List Accent 5" w:semiHidden="0" w:uiPriority="70" w:unhideWhenUsed="0"/>
-    <w:lsdException w:name="Colorful Shading Accent 5" w:semiHidden="0" w:uiPriority="71" w:unhideWhenUsed="0"/>
-    <w:lsdException w:name="Colorful List Accent 5" w:semiHidden="0" w:uiPriority="72" w:unhideWhenUsed="0"/>
-    <w:lsdException w:name="Colorful Grid Accent 5" w:semiHidden="0" w:uiPriority="73" w:unhideWhenUsed="0"/>
-    <w:lsdException w:name="Light Shading Accent 6" w:semiHidden="0" w:uiPriority="60" w:unhideWhenUsed="0"/>
-    <w:lsdException w:name="Light List Accent 6" w:semiHidden="0" w:uiPriority="61" w:unhideWhenUsed="0"/>
-    <w:lsdException w:name="Light Grid Accent 6" w:semiHidden="0" w:uiPriority="62" w:unhideWhenUsed="0"/>
-    <w:lsdException w:name="Medium Shading 1 Accent 6" w:semiHidden="0" w:uiPriority="63" w:unhideWhenUsed="0"/>
-    <w:lsdException w:name="Medium Shading 2 Accent 6" w:semiHidden="0" w:uiPriority="64" w:unhideWhenUsed="0"/>
-    <w:lsdException w:name="Medium List 1 Accent 6" w:semiHidden="0" w:uiPriority="65" w:unhideWhenUsed="0"/>
-    <w:lsdException w:name="Medium List 2 Accent 6" w:semiHidden="0" w:uiPriority="66" w:unhideWhenUsed="0"/>
-    <w:lsdException w:name="Medium Grid 1 Accent 6" w:semiHidden="0" w:uiPriority="67" w:unhideWhenUsed="0"/>
-    <w:lsdException w:name="Medium Grid 2 Accent 6" w:semiHidden="0" w:uiPriority="68" w:unhideWhenUsed="0"/>
-    <w:lsdException w:name="Medium Grid 3 Accent 6" w:semiHidden="0" w:uiPriority="69" w:unhideWhenUsed="0"/>
-    <w:lsdException w:name="Dark List Accent 6" w:semiHidden="0" w:uiPriority="70" w:unhideWhenUsed="0"/>
-    <w:lsdException w:name="Colorful Shading Accent 6" w:semiHidden="0" w:uiPriority="71" w:unhideWhenUsed="0"/>
-    <w:lsdException w:name="Colorful List Accent 6" w:semiHidden="0" w:uiPriority="72" w:unhideWhenUsed="0"/>
-    <w:lsdException w:name="Colorful Grid Accent 6" w:semiHidden="0" w:uiPriority="73" w:unhideWhenUsed="0"/>
-    <w:lsdException w:name="Subtle Emphasis" w:semiHidden="0" w:uiPriority="19" w:unhideWhenUsed="0" w:qFormat="1"/>
-    <w:lsdException w:name="Intense Emphasis" w:semiHidden="0" w:uiPriority="21" w:unhideWhenUsed="0" w:qFormat="1"/>
-    <w:lsdException w:name="Subtle Reference" w:semiHidden="0" w:uiPriority="31" w:unhideWhenUsed="0" w:qFormat="1"/>
-    <w:lsdException w:name="Intense Reference" w:semiHidden="0" w:uiPriority="32" w:unhideWhenUsed="0" w:qFormat="1"/>
-    <w:lsdException w:name="Book Title" w:semiHidden="0" w:uiPriority="33" w:unhideWhenUsed="0" w:qFormat="1"/>
-    <w:lsdException w:name="Bibliography" w:uiPriority="37"/>
-    <w:lsdException w:name="TOC Heading" w:uiPriority="39" w:qFormat="1"/>
-  </w:latentStyles>
-  <w:style w:type="paragraph" w:default="1" w:styleId="Normal">
-    <w:name w:val="Normal"/>
-    <w:qFormat/>
-  </w:style>
-  <w:style w:type="paragraph" w:styleId="Heading1">
-    <w:name w:val="heading 1"/>
-    <w:basedOn w:val="Normal"/>
-    <w:next w:val="Normal"/>
-    <w:link w:val="Heading1Char"/>
-    <w:uiPriority w:val="9"/>
-    <w:qFormat/>
-    <w:rsid w:val="00EB462F"/>
-    <w:pPr>
-      <w:keepNext/>
-      <w:keepLines/>
-      <w:spacing w:before="240" w:after="0"/>
-      <w:outlineLvl w:val="0"/>
-    </w:pPr>
-    <w:rPr>
-      <w:rFonts w:asciiTheme="majorHAnsi" w:eastAsiaTheme="majorEastAsia" w:hAnsiTheme="majorHAnsi" w:cstheme="majorBidi"/>
-      <w:color w:val="2E74B5" w:themeColor="accent1" w:themeShade="BF"/>
-      <w:sz w:val="32"/>
-      <w:szCs w:val="32"/>
-    </w:rPr>
-  </w:style>
-  <w:style w:type="paragraph" w:styleId="Heading2">
-    <w:name w:val="heading 2"/>
-    <w:basedOn w:val="Normal"/>
-    <w:next w:val="Normal"/>
-    <w:link w:val="Heading2Char"/>
-    <w:uiPriority w:val="9"/>
-    <w:unhideWhenUsed/>
-    <w:qFormat/>
-    <w:rsid w:val="00EB462F"/>
-    <w:pPr>
-      <w:keepNext/>
-      <w:keepLines/>
-      <w:spacing w:before="40" w:after="0"/>
-      <w:outlineLvl w:val="1"/>
-    </w:pPr>
-    <w:rPr>
-      <w:rFonts w:asciiTheme="majorHAnsi" w:eastAsiaTheme="majorEastAsia" w:hAnsiTheme="majorHAnsi" w:cstheme="majorBidi"/>
-      <w:color w:val="2E74B5" w:themeColor="accent1" w:themeShade="BF"/>
-      <w:sz w:val="26"/>
-      <w:szCs w:val="26"/>
-    </w:rPr>
-  </w:style>
-  <w:style w:type="character" w:default="1" w:styleId="DefaultParagraphFont">
-    <w:name w:val="Default Paragraph Font"/>
-    <w:uiPriority w:val="1"/>
-    <w:semiHidden/>
-    <w:unhideWhenUsed/>
-  </w:style>
-  <w:style w:type="table" w:default="1" w:styleId="TableNormal">
-    <w:name w:val="Normal Table"/>
-    <w:uiPriority w:val="99"/>
-    <w:semiHidden/>
-    <w:unhideWhenUsed/>
-    <w:tblPr>
-      <w:tblInd w:w="0" w:type="dxa"/>
-      <w:tblCellMar>
-        <w:top w:w="0" w:type="dxa"/>
-        <w:left w:w="108" w:type="dxa"/>
-        <w:bottom w:w="0" w:type="dxa"/>
-        <w:right w:w="108" w:type="dxa"/>
-      </w:tblCellMar>
-    </w:tblPr>
-  </w:style>
-  <w:style w:type="numbering" w:default="1" w:styleId="NoList">
-    <w:name w:val="No List"/>
-    <w:uiPriority w:val="99"/>
-    <w:semiHidden/>
-    <w:unhideWhenUsed/>
-  </w:style>
-  <w:style w:type="paragraph" w:styleId="Title">
-    <w:name w:val="Title"/>
-    <w:basedOn w:val="Normal"/>
-    <w:next w:val="Normal"/>
-    <w:link w:val="TitleChar"/>
-    <w:uiPriority w:val="10"/>
-    <w:qFormat/>
-    <w:rsid w:val="00875E49"/>
-    <w:pPr>
-      <w:spacing w:after="0" w:line="240" w:lineRule="auto"/>
-      <w:contextualSpacing/>
-    </w:pPr>
-    <w:rPr>
-      <w:rFonts w:asciiTheme="majorHAnsi" w:eastAsiaTheme="majorEastAsia" w:hAnsiTheme="majorHAnsi" w:cstheme="majorBidi"/>
-      <w:spacing w:val="-10"/>
-      <w:kern w:val="28"/>
-      <w:sz w:val="56"/>
-      <w:szCs w:val="56"/>
-    </w:rPr>
-  </w:style>
-  <w:style w:type="character" w:customStyle="1" w:styleId="TitleChar">
-    <w:name w:val="Title Char"/>
-    <w:basedOn w:val="DefaultParagraphFont"/>
-    <w:link w:val="Title"/>
-    <w:uiPriority w:val="10"/>
-    <w:rsid w:val="00875E49"/>
-    <w:rPr>
-      <w:rFonts w:asciiTheme="majorHAnsi" w:eastAsiaTheme="majorEastAsia" w:hAnsiTheme="majorHAnsi" w:cstheme="majorBidi"/>
-      <w:spacing w:val="-10"/>
-      <w:kern w:val="28"/>
-      <w:sz w:val="56"/>
-      <w:szCs w:val="56"/>
-    </w:rPr>
-  </w:style>
-  <w:style w:type="character" w:customStyle="1" w:styleId="Heading2Char">
-    <w:name w:val="Heading 2 Char"/>
-    <w:basedOn w:val="DefaultParagraphFont"/>
-    <w:link w:val="Heading2"/>
-    <w:uiPriority w:val="9"/>
-    <w:rsid w:val="00EB462F"/>
-    <w:rPr>
-      <w:rFonts w:asciiTheme="majorHAnsi" w:eastAsiaTheme="majorEastAsia" w:hAnsiTheme="majorHAnsi" w:cstheme="majorBidi"/>
-      <w:color w:val="2E74B5" w:themeColor="accent1" w:themeShade="BF"/>
-      <w:sz w:val="26"/>
-      <w:szCs w:val="26"/>
-    </w:rPr>
-  </w:style>
-  <w:style w:type="character" w:customStyle="1" w:styleId="Heading1Char">
-    <w:name w:val="Heading 1 Char"/>
-    <w:basedOn w:val="DefaultParagraphFont"/>
-    <w:link w:val="Heading1"/>
-    <w:uiPriority w:val="9"/>
-    <w:rsid w:val="00EB462F"/>
-    <w:rPr>
-      <w:rFonts w:asciiTheme="majorHAnsi" w:eastAsiaTheme="majorEastAsia" w:hAnsiTheme="majorHAnsi" w:cstheme="majorBidi"/>
-      <w:color w:val="2E74B5" w:themeColor="accent1" w:themeShade="BF"/>
-      <w:sz w:val="32"/>
-      <w:szCs w:val="32"/>
-    </w:rPr>
-  </w:style>
-  <w:style w:type="table" w:styleId="TableGrid">
-    <w:name w:val="Table Grid"/>
-    <w:basedOn w:val="TableNormal"/>
-    <w:uiPriority w:val="39"/>
-    <w:rsid w:val="00146B72"/>
-    <w:pPr>
-      <w:spacing w:after="0" w:line="240" w:lineRule="auto"/>
-    </w:pPr>
-    <w:tblPr>
-      <w:tblBorders>
-        <w:top w:val="single" w:sz="4" w:space="0" w:color="auto"/>
-        <w:left w:val="single" w:sz="4" w:space="0" w:color="auto"/>
-        <w:bottom w:val="single" w:sz="4" w:space="0" w:color="auto"/>
-        <w:right w:val="single" w:sz="4" w:space="0" w:color="auto"/>
-        <w:insideH w:val="single" w:sz="4" w:space="0" w:color="auto"/>
-        <w:insideV w:val="single" w:sz="4" w:space="0" w:color="auto"/>
-      </w:tblBorders>
-    </w:tblPr>
-  </w:style>
-  <w:style w:type="paragraph" w:styleId="ListParagraph">
-    <w:name w:val="List Paragraph"/>
-    <w:basedOn w:val="Normal"/>
-    <w:uiPriority w:val="34"/>
-    <w:qFormat/>
-    <w:rsid w:val="00146B72"/>
-    <w:pPr>
-      <w:ind w:left="720"/>
-      <w:contextualSpacing/>
-    </w:pPr>
-  </w:style>
-  <w:style w:type="paragraph" w:styleId="BalloonText">
-    <w:name w:val="Balloon Text"/>
-    <w:basedOn w:val="Normal"/>
-    <w:link w:val="BalloonTextChar"/>
-    <w:uiPriority w:val="99"/>
-    <w:semiHidden/>
-    <w:unhideWhenUsed/>
-    <w:rsid w:val="00222A03"/>
-    <w:pPr>
-      <w:spacing w:after="0" w:line="240" w:lineRule="auto"/>
-    </w:pPr>
-    <w:rPr>
-      <w:rFonts w:ascii="Segoe UI" w:hAnsi="Segoe UI" w:cs="Segoe UI"/>
-      <w:sz w:val="18"/>
-      <w:szCs w:val="18"/>
-    </w:rPr>
-  </w:style>
-  <w:style w:type="character" w:customStyle="1" w:styleId="BalloonTextChar">
-    <w:name w:val="Balloon Text Char"/>
-    <w:basedOn w:val="DefaultParagraphFont"/>
-    <w:link w:val="BalloonText"/>
-    <w:uiPriority w:val="99"/>
-    <w:semiHidden/>
-    <w:rsid w:val="00222A03"/>
-    <w:rPr>
-      <w:rFonts w:ascii="Segoe UI" w:hAnsi="Segoe UI" w:cs="Segoe UI"/>
-      <w:sz w:val="18"/>
-      <w:szCs w:val="18"/>
-    </w:rPr>
-  </w:style>
-  <w:style w:type="character" w:styleId="CommentReference">
-    <w:name w:val="annotation reference"/>
-    <w:basedOn w:val="DefaultParagraphFont"/>
-    <w:uiPriority w:val="99"/>
-    <w:semiHidden/>
-    <w:unhideWhenUsed/>
-    <w:rsid w:val="001745FB"/>
-    <w:rPr>
-      <w:sz w:val="16"/>
-      <w:szCs w:val="16"/>
-    </w:rPr>
-  </w:style>
-  <w:style w:type="paragraph" w:styleId="CommentText">
-    <w:name w:val="annotation text"/>
-    <w:basedOn w:val="Normal"/>
-    <w:link w:val="CommentTextChar"/>
-    <w:uiPriority w:val="99"/>
-    <w:semiHidden/>
-    <w:unhideWhenUsed/>
-    <w:rsid w:val="001745FB"/>
-    <w:pPr>
-      <w:spacing w:line="240" w:lineRule="auto"/>
-    </w:pPr>
-    <w:rPr>
-      <w:sz w:val="20"/>
-      <w:szCs w:val="20"/>
-    </w:rPr>
-  </w:style>
-  <w:style w:type="character" w:customStyle="1" w:styleId="CommentTextChar">
-    <w:name w:val="Comment Text Char"/>
-    <w:basedOn w:val="DefaultParagraphFont"/>
-    <w:link w:val="CommentText"/>
-    <w:uiPriority w:val="99"/>
-    <w:semiHidden/>
-    <w:rsid w:val="001745FB"/>
-    <w:rPr>
-      <w:sz w:val="20"/>
-      <w:szCs w:val="20"/>
-    </w:rPr>
-  </w:style>
-  <w:style w:type="paragraph" w:styleId="CommentSubject">
-    <w:name w:val="annotation subject"/>
-    <w:basedOn w:val="CommentText"/>
-    <w:next w:val="CommentText"/>
-    <w:link w:val="CommentSubjectChar"/>
-    <w:uiPriority w:val="99"/>
-    <w:semiHidden/>
-    <w:unhideWhenUsed/>
-    <w:rsid w:val="001745FB"/>
-    <w:rPr>
-      <w:b/>
-      <w:bCs/>
-    </w:rPr>
-  </w:style>
-  <w:style w:type="character" w:customStyle="1" w:styleId="CommentSubjectChar">
-    <w:name w:val="Comment Subject Char"/>
-    <w:basedOn w:val="CommentTextChar"/>
-    <w:link w:val="CommentSubject"/>
-    <w:uiPriority w:val="99"/>
-    <w:semiHidden/>
-    <w:rsid w:val="001745FB"/>
-    <w:rPr>
-      <w:b/>
-      <w:bCs/>
-      <w:sz w:val="20"/>
-      <w:szCs w:val="20"/>
-    </w:rPr>
-  </w:style>
-</w:styles>
-</file>
-
-<file path=word/stylesWithEffects.xml><?xml version="1.0" encoding="utf-8"?>
-<w:styles xmlns:wpc="http://schemas.microsoft.com/office/word/2010/wordprocessingCanvas" xmlns:mc="http://schemas.openxmlformats.org/markup-compatibility/2006" xmlns:o="urn:schemas-microsoft-com:office:office" xmlns:r="http://schemas.openxmlformats.org/officeDocument/2006/relationships" xmlns:m="http://schemas.openxmlformats.org/officeDocument/2006/math" xmlns:v="urn:schemas-microsoft-com:vml" xmlns:wp14="http://schemas.microsoft.com/office/word/2010/wordprocessingDrawing" xmlns:wp="http://schemas.openxmlformats.org/drawingml/2006/wordprocessingDrawing" xmlns:w10="urn:schemas-microsoft-com:office:word" xmlns:w="http://schemas.openxmlformats.org/wordprocessingml/2006/main" xmlns:w14="http://schemas.microsoft.com/office/word/2010/wordml" xmlns:wpg="http://schemas.microsoft.com/office/word/2010/wordprocessingGroup" xmlns:wpi="http://schemas.microsoft.com/office/word/2010/wordprocessingInk" xmlns:wne="http://schemas.microsoft.com/office/word/2006/wordml" xmlns:wps="http://schemas.microsoft.com/office/word/2010/wordprocessingShape" mc:Ignorable="w14 wp14">
-  <w:docDefaults>
-    <w:rPrDefault>
-      <w:rPr>
-        <w:rFonts w:asciiTheme="minorHAnsi" w:eastAsiaTheme="minorHAnsi" w:hAnsiTheme="minorHAnsi" w:cstheme="minorBidi"/>
-        <w:sz w:val="22"/>
-        <w:szCs w:val="22"/>
-        <w:lang w:val="en-US" w:eastAsia="en-US" w:bidi="ar-SA"/>
-      </w:rPr>
-    </w:rPrDefault>
-    <w:pPrDefault>
-      <w:pPr>
-        <w:spacing w:after="160" w:line="259" w:lineRule="auto"/>
-      </w:pPr>
-    </w:pPrDefault>
-  </w:docDefaults>
-  <w:latentStyles w:defLockedState="0" w:defUIPriority="99" w:defSemiHidden="1" w:defUnhideWhenUsed="1" w:defQFormat="0" w:count="267">
-    <w:lsdException w:name="Normal" w:semiHidden="0" w:uiPriority="0" w:unhideWhenUsed="0" w:qFormat="1"/>
-    <w:lsdException w:name="heading 1" w:semiHidden="0" w:uiPriority="9" w:unhideWhenUsed="0" w:qFormat="1"/>
-    <w:lsdException w:name="heading 2" w:uiPriority="9" w:qFormat="1"/>
-    <w:lsdException w:name="heading 3" w:uiPriority="9" w:qFormat="1"/>
-    <w:lsdException w:name="heading 4" w:uiPriority="9" w:qFormat="1"/>
-    <w:lsdException w:name="heading 5" w:uiPriority="9" w:qFormat="1"/>
-    <w:lsdException w:name="heading 6" w:uiPriority="9" w:qFormat="1"/>
-    <w:lsdException w:name="heading 7" w:uiPriority="9" w:qFormat="1"/>
-    <w:lsdException w:name="heading 8" w:uiPriority="9" w:qFormat="1"/>
-    <w:lsdException w:name="heading 9" w:uiPriority="9" w:qFormat="1"/>
-    <w:lsdException w:name="toc 1" w:uiPriority="39"/>
-    <w:lsdException w:name="toc 2" w:uiPriority="39"/>
-    <w:lsdException w:name="toc 3" w:uiPriority="39"/>
-    <w:lsdException w:name="toc 4" w:uiPriority="39"/>
-    <w:lsdException w:name="toc 5" w:uiPriority="39"/>
-    <w:lsdException w:name="toc 6" w:uiPriority="39"/>
-    <w:lsdException w:name="toc 7" w:uiPriority="39"/>
-    <w:lsdException w:name="toc 8" w:uiPriority="39"/>
-    <w:lsdException w:name="toc 9" w:uiPriority="39"/>
-    <w:lsdException w:name="caption" w:uiPriority="35" w:qFormat="1"/>
-    <w:lsdException w:name="Title" w:semiHidden="0" w:uiPriority="10" w:unhideWhenUsed="0" w:qFormat="1"/>
-    <w:lsdException w:name="Default Paragraph Font" w:uiPriority="1"/>
-    <w:lsdException w:name="Subtitle" w:semiHidden="0" w:uiPriority="11" w:unhideWhenUsed="0" w:qFormat="1"/>
-    <w:lsdException w:name="Strong" w:semiHidden="0" w:uiPriority="22" w:unhideWhenUsed="0" w:qFormat="1"/>
-    <w:lsdException w:name="Emphasis" w:semiHidden="0" w:uiPriority="20" w:unhideWhenUsed="0" w:qFormat="1"/>
-    <w:lsdException w:name="Normal Table" w:semiHidden="0" w:unhideWhenUsed="0"/>
-    <w:lsdException w:name="Table Subtle 2" w:semiHidden="0" w:unhideWhenUsed="0"/>
-    <w:lsdException w:name="Table Web 3" w:semiHidden="0" w:unhideWhenUsed="0"/>
-    <w:lsdException w:name="Table Grid" w:semiHidden="0" w:uiPriority="39" w:unhideWhenUsed="0"/>
-    <w:lsdException w:name="Placeholder Text" w:unhideWhenUsed="0"/>
-    <w:lsdException w:name="No Spacing" w:semiHidden="0" w:uiPriority="1" w:unhideWhenUsed="0" w:qFormat="1"/>
-    <w:lsdException w:name="Light Shading" w:semiHidden="0" w:uiPriority="60" w:unhideWhenUsed="0"/>
-    <w:lsdException w:name="Light List" w:semiHidden="0" w:uiPriority="61" w:unhideWhenUsed="0"/>
-    <w:lsdException w:name="Light Grid" w:semiHidden="0" w:uiPriority="62" w:unhideWhenUsed="0"/>
-    <w:lsdException w:name="Medium Shading 1" w:semiHidden="0" w:uiPriority="63" w:unhideWhenUsed="0"/>
-    <w:lsdException w:name="Medium Shading 2" w:semiHidden="0" w:uiPriority="64" w:unhideWhenUsed="0"/>
-    <w:lsdException w:name="Medium List 1" w:semiHidden="0" w:uiPriority="65" w:unhideWhenUsed="0"/>
-    <w:lsdException w:name="Medium List 2" w:semiHidden="0" w:uiPriority="66" w:unhideWhenUsed="0"/>
-    <w:lsdException w:name="Medium Grid 1" w:semiHidden="0" w:uiPriority="67" w:unhideWhenUsed="0"/>
-    <w:lsdException w:name="Medium Grid 2" w:semiHidden="0" w:uiPriority="68" w:unhideWhenUsed="0"/>
-    <w:lsdException w:name="Medium Grid 3" w:semiHidden="0" w:uiPriority="69" w:unhideWhenUsed="0"/>
-    <w:lsdException w:name="Dark List" w:semiHidden="0" w:uiPriority="70" w:unhideWhenUsed="0"/>
-    <w:lsdException w:name="Colorful Shading" w:semiHidden="0" w:uiPriority="71" w:unhideWhenUsed="0"/>
-    <w:lsdException w:name="Colorful List" w:semiHidden="0" w:uiPriority="72" w:unhideWhenUsed="0"/>
-    <w:lsdException w:name="Colorful Grid" w:semiHidden="0" w:uiPriority="73" w:unhideWhenUsed="0"/>
-    <w:lsdException w:name="Light Shading Accent 1" w:semiHidden="0" w:uiPriority="60" w:unhideWhenUsed="0"/>
-    <w:lsdException w:name="Light List Accent 1" w:semiHidden="0" w:uiPriority="61" w:unhideWhenUsed="0"/>
-    <w:lsdException w:name="Light Grid Accent 1" w:semiHidden="0" w:uiPriority="62" w:unhideWhenUsed="0"/>
-    <w:lsdException w:name="Medium Shading 1 Accent 1" w:semiHidden="0" w:uiPriority="63" w:unhideWhenUsed="0"/>
-    <w:lsdException w:name="Medium Shading 2 Accent 1" w:semiHidden="0" w:uiPriority="64" w:unhideWhenUsed="0"/>
-    <w:lsdException w:name="Medium List 1 Accent 1" w:semiHidden="0" w:uiPriority="65" w:unhideWhenUsed="0"/>
-    <w:lsdException w:name="Revision" w:unhideWhenUsed="0"/>
-    <w:lsdException w:name="List Paragraph" w:semiHidden="0" w:uiPriority="34" w:unhideWhenUsed="0" w:qFormat="1"/>
-    <w:lsdException w:name="Quote" w:semiHidden="0" w:uiPriority="29" w:unhideWhenUsed="0" w:qFormat="1"/>
-    <w:lsdException w:name="Intense Quote" w:semiHidden="0" w:uiPriority="30" w:unhideWhenUsed="0" w:qFormat="1"/>
-    <w:lsdException w:name="Medium List 2 Accent 1" w:semiHidden="0" w:uiPriority="66" w:unhideWhenUsed="0"/>
-    <w:lsdException w:name="Medium Grid 1 Accent 1" w:semiHidden="0" w:uiPriority="67" w:unhideWhenUsed="0"/>
-    <w:lsdException w:name="Medium Grid 2 Accent 1" w:semiHidden="0" w:uiPriority="68" w:unhideWhenUsed="0"/>
-    <w:lsdException w:name="Medium Grid 3 Accent 1" w:semiHidden="0" w:uiPriority="69" w:unhideWhenUsed="0"/>
-    <w:lsdException w:name="Dark List Accent 1" w:semiHidden="0" w:uiPriority="70" w:unhideWhenUsed="0"/>
-    <w:lsdException w:name="Colorful Shading Accent 1" w:semiHidden="0" w:uiPriority="71" w:unhideWhenUsed="0"/>
-    <w:lsdException w:name="Colorful List Accent 1" w:semiHidden="0" w:uiPriority="72" w:unhideWhenUsed="0"/>
-    <w:lsdException w:name="Colorful Grid Accent 1" w:semiHidden="0" w:uiPriority="73" w:unhideWhenUsed="0"/>
-    <w:lsdException w:name="Light Shading Accent 2" w:semiHidden="0" w:uiPriority="60" w:unhideWhenUsed="0"/>
-    <w:lsdException w:name="Light List Accent 2" w:semiHidden="0" w:uiPriority="61" w:unhideWhenUsed="0"/>
-    <w:lsdException w:name="Light Grid Accent 2" w:semiHidden="0" w:uiPriority="62" w:unhideWhenUsed="0"/>
-    <w:lsdException w:name="Medium Shading 1 Accent 2" w:semiHidden="0" w:uiPriority="63" w:unhideWhenUsed="0"/>
-    <w:lsdException w:name="Medium Shading 2 Accent 2" w:semiHidden="0" w:uiPriority="64" w:unhideWhenUsed="0"/>
-    <w:lsdException w:name="Medium List 1 Accent 2" w:semiHidden="0" w:uiPriority="65" w:unhideWhenUsed="0"/>
-    <w:lsdException w:name="Medium List 2 Accent 2" w:semiHidden="0" w:uiPriority="66" w:unhideWhenUsed="0"/>
-    <w:lsdException w:name="Medium Grid 1 Accent 2" w:semiHidden="0" w:uiPriority="67" w:unhideWhenUsed="0"/>
-    <w:lsdException w:name="Medium Grid 2 Accent 2" w:semiHidden="0" w:uiPriority="68" w:unhideWhenUsed="0"/>
-    <w:lsdException w:name="Medium Grid 3 Accent 2" w:semiHidden="0" w:uiPriority="69" w:unhideWhenUsed="0"/>
-    <w:lsdException w:name="Dark List Accent 2" w:semiHidden="0" w:uiPriority="70" w:unhideWhenUsed="0"/>
-    <w:lsdException w:name="Colorful Shading Accent 2" w:semiHidden="0" w:uiPriority="71" w:unhideWhenUsed="0"/>
-    <w:lsdException w:name="Colorful List Accent 2" w:semiHidden="0" w:uiPriority="72" w:unhideWhenUsed="0"/>
-    <w:lsdException w:name="Colorful Grid Accent 2" w:semiHidden="0" w:uiPriority="73" w:unhideWhenUsed="0"/>
-    <w:lsdException w:name="Light Shading Accent 3" w:semiHidden="0" w:uiPriority="60" w:unhideWhenUsed="0"/>
-    <w:lsdException w:name="Light List Accent 3" w:semiHidden="0" w:uiPriority="61" w:unhideWhenUsed="0"/>
-    <w:lsdException w:name="Light Grid Accent 3" w:semiHidden="0" w:uiPriority="62" w:unhideWhenUsed="0"/>
-    <w:lsdException w:name="Medium Shading 1 Accent 3" w:semiHidden="0" w:uiPriority="63" w:unhideWhenUsed="0"/>
-    <w:lsdException w:name="Medium Shading 2 Accent 3" w:semiHidden="0" w:uiPriority="64" w:unhideWhenUsed="0"/>
-    <w:lsdException w:name="Medium List 1 Accent 3" w:semiHidden="0" w:uiPriority="65" w:unhideWhenUsed="0"/>
-    <w:lsdException w:name="Medium List 2 Accent 3" w:semiHidden="0" w:uiPriority="66" w:unhideWhenUsed="0"/>
-    <w:lsdException w:name="Medium Grid 1 Accent 3" w:semiHidden="0" w:uiPriority="67" w:unhideWhenUsed="0"/>
-    <w:lsdException w:name="Medium Grid 2 Accent 3" w:semiHidden="0" w:uiPriority="68" w:unhideWhenUsed="0"/>
-    <w:lsdException w:name="Medium Grid 3 Accent 3" w:semiHidden="0" w:uiPriority="69" w:unhideWhenUsed="0"/>
-    <w:lsdException w:name="Dark List Accent 3" w:semiHidden="0" w:uiPriority="70" w:unhideWhenUsed="0"/>
-    <w:lsdException w:name="Colorful Shading Accent 3" w:semiHidden="0" w:uiPriority="71" w:unhideWhenUsed="0"/>
-    <w:lsdException w:name="Colorful List Accent 3" w:semiHidden="0" w:uiPriority="72" w:unhideWhenUsed="0"/>
-    <w:lsdException w:name="Colorful Grid Accent 3" w:semiHidden="0" w:uiPriority="73" w:unhideWhenUsed="0"/>
-    <w:lsdException w:name="Light Shading Accent 4" w:semiHidden="0" w:uiPriority="60" w:unhideWhenUsed="0"/>
-    <w:lsdException w:name="Light List Accent 4" w:semiHidden="0" w:uiPriority="61" w:unhideWhenUsed="0"/>
-    <w:lsdException w:name="Light Grid Accent 4" w:semiHidden="0" w:uiPriority="62" w:unhideWhenUsed="0"/>
-    <w:lsdException w:name="Medium Shading 1 Accent 4" w:semiHidden="0" w:uiPriority="63" w:unhideWhenUsed="0"/>
-    <w:lsdException w:name="Medium Shading 2 Accent 4" w:semiHidden="0" w:uiPriority="64" w:unhideWhenUsed="0"/>
-    <w:lsdException w:name="Medium List 1 Accent 4" w:semiHidden="0" w:uiPriority="65" w:unhideWhenUsed="0"/>
-    <w:lsdException w:name="Medium List 2 Accent 4" w:semiHidden="0" w:uiPriority="66" w:unhideWhenUsed="0"/>
-    <w:lsdException w:name="Medium Grid 1 Accent 4" w:semiHidden="0" w:uiPriority="67" w:unhideWhenUsed="0"/>
-    <w:lsdException w:name="Medium Grid 2 Accent 4" w:semiHidden="0" w:uiPriority="68" w:unhideWhenUsed="0"/>
-    <w:lsdException w:name="Medium Grid 3 Accent 4" w:semiHidden="0" w:uiPriority="69" w:unhideWhenUsed="0"/>
-    <w:lsdException w:name="Dark List Accent 4" w:semiHidden="0" w:uiPriority="70" w:unhideWhenUsed="0"/>
-    <w:lsdException w:name="Colorful Shading Accent 4" w:semiHidden="0" w:uiPriority="71" w:unhideWhenUsed="0"/>
-    <w:lsdException w:name="Colorful List Accent 4" w:semiHidden="0" w:uiPriority="72" w:unhideWhenUsed="0"/>
-    <w:lsdException w:name="Colorful Grid Accent 4" w:semiHidden="0" w:uiPriority="73" w:unhideWhenUsed="0"/>
-    <w:lsdException w:name="Light Shading Accent 5" w:semiHidden="0" w:uiPriority="60" w:unhideWhenUsed="0"/>
-    <w:lsdException w:name="Light List Accent 5" w:semiHidden="0" w:uiPriority="61" w:unhideWhenUsed="0"/>
-    <w:lsdException w:name="Light Grid Accent 5" w:semiHidden="0" w:uiPriority="62" w:unhideWhenUsed="0"/>
-    <w:lsdException w:name="Medium Shading 1 Accent 5" w:semiHidden="0" w:uiPriority="63" w:unhideWhenUsed="0"/>
-    <w:lsdException w:name="Medium Shading 2 Accent 5" w:semiHidden="0" w:uiPriority="64" w:unhideWhenUsed="0"/>
-    <w:lsdException w:name="Medium List 1 Accent 5" w:semiHidden="0" w:uiPriority="65" w:unhideWhenUsed="0"/>
-    <w:lsdException w:name="Medium List 2 Accent 5" w:semiHidden="0" w:uiPriority="66" w:unhideWhenUsed="0"/>
-    <w:lsdException w:name="Medium Grid 1 Accent 5" w:semiHidden="0" w:uiPriority="67" w:unhideWhenUsed="0"/>
-    <w:lsdException w:name="Medium Grid 2 Accent 5" w:semiHidden="0" w:uiPriority="68" w:unhideWhenUsed="0"/>
-    <w:lsdException w:name="Medium Grid 3 Accent 5" w:semiHidden="0" w:uiPriority="69" w:unhideWhenUsed="0"/>
-    <w:lsdException w:name="Dark List Accent 5" w:semiHidden="0" w:uiPriority="70" w:unhideWhenUsed="0"/>
-    <w:lsdException w:name="Colorful Shading Accent 5" w:semiHidden="0" w:uiPriority="71" w:unhideWhenUsed="0"/>
-    <w:lsdException w:name="Colorful List Accent 5" w:semiHidden="0" w:uiPriority="72" w:unhideWhenUsed="0"/>
-    <w:lsdException w:name="Colorful Grid Accent 5" w:semiHidden="0" w:uiPriority="73" w:unhideWhenUsed="0"/>
-    <w:lsdException w:name="Light Shading Accent 6" w:semiHidden="0" w:uiPriority="60" w:unhideWhenUsed="0"/>
-    <w:lsdException w:name="Light List Accent 6" w:semiHidden="0" w:uiPriority="61" w:unhideWhenUsed="0"/>
-    <w:lsdException w:name="Light Grid Accent 6" w:semiHidden="0" w:uiPriority="62" w:unhideWhenUsed="0"/>
-    <w:lsdException w:name="Medium Shading 1 Accent 6" w:semiHidden="0" w:uiPriority="63" w:unhideWhenUsed="0"/>
-    <w:lsdException w:name="Medium Shading 2 Accent 6" w:semiHidden="0" w:uiPriority="64" w:unhideWhenUsed="0"/>
-    <w:lsdException w:name="Medium List 1 Accent 6" w:semiHidden="0" w:uiPriority="65" w:unhideWhenUsed="0"/>
-    <w:lsdException w:name="Medium List 2 Accent 6" w:semiHidden="0" w:uiPriority="66" w:unhideWhenUsed="0"/>
-    <w:lsdException w:name="Medium Grid 1 Accent 6" w:semiHidden="0" w:uiPriority="67" w:unhideWhenUsed="0"/>
-    <w:lsdException w:name="Medium Grid 2 Accent 6" w:semiHidden="0" w:uiPriority="68" w:unhideWhenUsed="0"/>
-    <w:lsdException w:name="Medium Grid 3 Accent 6" w:semiHidden="0" w:uiPriority="69" w:unhideWhenUsed="0"/>
-    <w:lsdException w:name="Dark List Accent 6" w:semiHidden="0" w:uiPriority="70" w:unhideWhenUsed="0"/>
-    <w:lsdException w:name="Colorful Shading Accent 6" w:semiHidden="0" w:uiPriority="71" w:unhideWhenUsed="0"/>
-    <w:lsdException w:name="Colorful List Accent 6" w:semiHidden="0" w:uiPriority="72" w:unhideWhenUsed="0"/>
-    <w:lsdException w:name="Colorful Grid Accent 6" w:semiHidden="0" w:uiPriority="73" w:unhideWhenUsed="0"/>
-    <w:lsdException w:name="Subtle Emphasis" w:semiHidden="0" w:uiPriority="19" w:unhideWhenUsed="0" w:qFormat="1"/>
-    <w:lsdException w:name="Intense Emphasis" w:semiHidden="0" w:uiPriority="21" w:unhideWhenUsed="0" w:qFormat="1"/>
-    <w:lsdException w:name="Subtle Reference" w:semiHidden="0" w:uiPriority="31" w:unhideWhenUsed="0" w:qFormat="1"/>
-    <w:lsdException w:name="Intense Reference" w:semiHidden="0" w:uiPriority="32" w:unhideWhenUsed="0" w:qFormat="1"/>
-    <w:lsdException w:name="Book Title" w:semiHidden="0" w:uiPriority="33" w:unhideWhenUsed="0" w:qFormat="1"/>
-    <w:lsdException w:name="Bibliography" w:uiPriority="37"/>
-    <w:lsdException w:name="TOC Heading" w:uiPriority="39" w:qFormat="1"/>
+  <w:latentStyles w:defLockedState="0" w:defUIPriority="99" w:defSemiHidden="0" w:defUnhideWhenUsed="0" w:defQFormat="0" w:count="371">
+    <w:lsdException w:name="Normal" w:uiPriority="0" w:qFormat="1"/>
+    <w:lsdException w:name="heading 1" w:uiPriority="9" w:qFormat="1"/>
+    <w:lsdException w:name="heading 2" w:semiHidden="1" w:uiPriority="9" w:unhideWhenUsed="1" w:qFormat="1"/>
+    <w:lsdException w:name="heading 3" w:semiHidden="1" w:uiPriority="9" w:unhideWhenUsed="1" w:qFormat="1"/>
+    <w:lsdException w:name="heading 4" w:semiHidden="1" w:uiPriority="9" w:unhideWhenUsed="1" w:qFormat="1"/>
+    <w:lsdException w:name="heading 5" w:semiHidden="1" w:uiPriority="9" w:unhideWhenUsed="1" w:qFormat="1"/>
+    <w:lsdException w:name="heading 6" w:semiHidden="1" w:uiPriority="9" w:unhideWhenUsed="1" w:qFormat="1"/>
+    <w:lsdException w:name="heading 7" w:semiHidden="1" w:uiPriority="9" w:unhideWhenUsed="1" w:qFormat="1"/>
+    <w:lsdException w:name="heading 8" w:semiHidden="1" w:uiPriority="9" w:unhideWhenUsed="1" w:qFormat="1"/>
+    <w:lsdException w:name="heading 9" w:semiHidden="1" w:uiPriority="9" w:unhideWhenUsed="1" w:qFormat="1"/>
+    <w:lsdException w:name="index 1" w:semiHidden="1" w:unhideWhenUsed="1"/>
+    <w:lsdException w:name="index 2" w:semiHidden="1" w:unhideWhenUsed="1"/>
+    <w:lsdException w:name="index 3" w:semiHidden="1" w:unhideWhenUsed="1"/>
+    <w:lsdException w:name="index 4" w:semiHidden="1" w:unhideWhenUsed="1"/>
+    <w:lsdException w:name="index 5" w:semiHidden="1" w:unhideWhenUsed="1"/>
+    <w:lsdException w:name="index 6" w:semiHidden="1" w:unhideWhenUsed="1"/>
+    <w:lsdException w:name="index 7" w:semiHidden="1" w:unhideWhenUsed="1"/>
+    <w:lsdException w:name="index 8" w:semiHidden="1" w:unhideWhenUsed="1"/>
+    <w:lsdException w:name="index 9" w:semiHidden="1" w:unhideWhenUsed="1"/>
+    <w:lsdException w:name="toc 1" w:semiHidden="1" w:uiPriority="39" w:unhideWhenUsed="1"/>
+    <w:lsdException w:name="toc 2" w:semiHidden="1" w:uiPriority="39" w:unhideWhenUsed="1"/>
+    <w:lsdException w:name="toc 3" w:semiHidden="1" w:uiPriority="39" w:unhideWhenUsed="1"/>
+    <w:lsdException w:name="toc 4" w:semiHidden="1" w:uiPriority="39" w:unhideWhenUsed="1"/>
+    <w:lsdException w:name="toc 5" w:semiHidden="1" w:uiPriority="39" w:unhideWhenUsed="1"/>
+    <w:lsdException w:name="toc 6" w:semiHidden="1" w:uiPriority="39" w:unhideWhenUsed="1"/>
+    <w:lsdException w:name="toc 7" w:semiHidden="1" w:uiPriority="39" w:unhideWhenUsed="1"/>
+    <w:lsdException w:name="toc 8" w:semiHidden="1" w:uiPriority="39" w:unhideWhenUsed="1"/>
+    <w:lsdException w:name="toc 9" w:semiHidden="1" w:uiPriority="39" w:unhideWhenUsed="1"/>
+    <w:lsdException w:name="Normal Indent" w:semiHidden="1" w:unhideWhenUsed="1"/>
+    <w:lsdException w:name="footnote text" w:semiHidden="1" w:unhideWhenUsed="1"/>
+    <w:lsdException w:name="annotation text" w:semiHidden="1" w:unhideWhenUsed="1"/>
+    <w:lsdException w:name="header" w:semiHidden="1" w:unhideWhenUsed="1"/>
+    <w:lsdException w:name="footer" w:semiHidden="1" w:unhideWhenUsed="1"/>
+    <w:lsdException w:name="index heading" w:semiHidden="1" w:unhideWhenUsed="1"/>
+    <w:lsdException w:name="caption" w:semiHidden="1" w:uiPriority="35" w:unhideWhenUsed="1" w:qFormat="1"/>
+    <w:lsdException w:name="table of figures" w:semiHidden="1" w:unhideWhenUsed="1"/>
+    <w:lsdException w:name="envelope address" w:semiHidden="1" w:unhideWhenUsed="1"/>
+    <w:lsdException w:name="envelope return" w:semiHidden="1" w:unhideWhenUsed="1"/>
+    <w:lsdException w:name="footnote reference" w:semiHidden="1" w:unhideWhenUsed="1"/>
+    <w:lsdException w:name="annotation reference" w:semiHidden="1" w:unhideWhenUsed="1"/>
+    <w:lsdException w:name="line number" w:semiHidden="1" w:unhideWhenUsed="1"/>
+    <w:lsdException w:name="page number" w:semiHidden="1" w:unhideWhenUsed="1"/>
+    <w:lsdException w:name="endnote reference" w:semiHidden="1" w:unhideWhenUsed="1"/>
+    <w:lsdException w:name="endnote text" w:semiHidden="1" w:unhideWhenUsed="1"/>
+    <w:lsdException w:name="table of authorities" w:semiHidden="1" w:unhideWhenUsed="1"/>
+    <w:lsdException w:name="macro" w:semiHidden="1" w:unhideWhenUsed="1"/>
+    <w:lsdException w:name="toa heading" w:semiHidden="1" w:unhideWhenUsed="1"/>
+    <w:lsdException w:name="List" w:semiHidden="1" w:unhideWhenUsed="1"/>
+    <w:lsdException w:name="List Bullet" w:semiHidden="1" w:unhideWhenUsed="1"/>
+    <w:lsdException w:name="List Number" w:semiHidden="1" w:unhideWhenUsed="1"/>
+    <w:lsdException w:name="List 2" w:semiHidden="1" w:unhideWhenUsed="1"/>
+    <w:lsdException w:name="List 3" w:semiHidden="1" w:unhideWhenUsed="1"/>
+    <w:lsdException w:name="List 4" w:semiHidden="1" w:unhideWhenUsed="1"/>
+    <w:lsdException w:name="List 5" w:semiHidden="1" w:unhideWhenUsed="1"/>
+    <w:lsdException w:name="List Bullet 2" w:semiHidden="1" w:unhideWhenUsed="1"/>
+    <w:lsdException w:name="List Bullet 3" w:semiHidden="1" w:unhideWhenUsed="1"/>
+    <w:lsdException w:name="List Bullet 4" w:semiHidden="1" w:unhideWhenUsed="1"/>
+    <w:lsdException w:name="List Bullet 5" w:semiHidden="1" w:unhideWhenUsed="1"/>
+    <w:lsdException w:name="List Number 2" w:semiHidden="1" w:unhideWhenUsed="1"/>
+    <w:lsdException w:name="List Number 3" w:semiHidden="1" w:unhideWhenUsed="1"/>
+    <w:lsdException w:name="List Number 4" w:semiHidden="1" w:unhideWhenUsed="1"/>
+    <w:lsdException w:name="List Number 5" w:semiHidden="1" w:unhideWhenUsed="1"/>
+    <w:lsdException w:name="Title" w:uiPriority="10" w:qFormat="1"/>
+    <w:lsdException w:name="Closing" w:semiHidden="1" w:unhideWhenUsed="1"/>
+    <w:lsdException w:name="Signature" w:semiHidden="1" w:unhideWhenUsed="1"/>
+    <w:lsdException w:name="Default Paragraph Font" w:semiHidden="1" w:uiPriority="1" w:unhideWhenUsed="1"/>
+    <w:lsdException w:name="Body Text" w:semiHidden="1" w:unhideWhenUsed="1"/>
+    <w:lsdException w:name="Body Text Indent" w:semiHidden="1" w:unhideWhenUsed="1"/>
+    <w:lsdException w:name="List Continue" w:semiHidden="1" w:unhideWhenUsed="1"/>
+    <w:lsdException w:name="List Continue 2" w:semiHidden="1" w:unhideWhenUsed="1"/>
+    <w:lsdException w:name="List Continue 3" w:semiHidden="1" w:unhideWhenUsed="1"/>
+    <w:lsdException w:name="List Continue 4" w:semiHidden="1" w:unhideWhenUsed="1"/>
+    <w:lsdException w:name="List Continue 5" w:semiHidden="1" w:unhideWhenUsed="1"/>
+    <w:lsdException w:name="Message Header" w:semiHidden="1" w:unhideWhenUsed="1"/>
+    <w:lsdException w:name="Subtitle" w:uiPriority="11" w:qFormat="1"/>
+    <w:lsdException w:name="Salutation" w:semiHidden="1" w:unhideWhenUsed="1"/>
+    <w:lsdException w:name="Date" w:semiHidden="1" w:unhideWhenUsed="1"/>
+    <w:lsdException w:name="Body Text First Indent" w:semiHidden="1" w:unhideWhenUsed="1"/>
+    <w:lsdException w:name="Body Text First Indent 2" w:semiHidden="1" w:unhideWhenUsed="1"/>
+    <w:lsdException w:name="Note Heading" w:semiHidden="1" w:unhideWhenUsed="1"/>
+    <w:lsdException w:name="Body Text 2" w:semiHidden="1" w:unhideWhenUsed="1"/>
+    <w:lsdException w:name="Body Text 3" w:semiHidden="1" w:unhideWhenUsed="1"/>
+    <w:lsdException w:name="Body Text Indent 2" w:semiHidden="1" w:unhideWhenUsed="1"/>
+    <w:lsdException w:name="Body Text Indent 3" w:semiHidden="1" w:unhideWhenUsed="1"/>
+    <w:lsdException w:name="Block Text" w:semiHidden="1" w:unhideWhenUsed="1"/>
+    <w:lsdException w:name="Hyperlink" w:semiHidden="1" w:unhideWhenUsed="1"/>
+    <w:lsdException w:name="FollowedHyperlink" w:semiHidden="1" w:unhideWhenUsed="1"/>
+    <w:lsdException w:name="Strong" w:uiPriority="22" w:qFormat="1"/>
+    <w:lsdException w:name="Emphasis" w:uiPriority="20" w:qFormat="1"/>
+    <w:lsdException w:name="Document Map" w:semiHidden="1" w:unhideWhenUsed="1"/>
+    <w:lsdException w:name="Plain Text" w:semiHidden="1" w:unhideWhenUsed="1"/>
+    <w:lsdException w:name="E-mail Signature" w:semiHidden="1" w:unhideWhenUsed="1"/>
+    <w:lsdException w:name="HTML Top of Form" w:semiHidden="1" w:unhideWhenUsed="1"/>
+    <w:lsdException w:name="HTML Bottom of Form" w:semiHidden="1" w:unhideWhenUsed="1"/>
+    <w:lsdException w:name="Normal (Web)" w:semiHidden="1" w:unhideWhenUsed="1"/>
+    <w:lsdException w:name="HTML Acronym" w:semiHidden="1" w:unhideWhenUsed="1"/>
+    <w:lsdException w:name="HTML Address" w:semiHidden="1" w:unhideWhenUsed="1"/>
+    <w:lsdException w:name="HTML Cite" w:semiHidden="1" w:unhideWhenUsed="1"/>
+    <w:lsdException w:name="HTML Code" w:semiHidden="1" w:unhideWhenUsed="1"/>
+    <w:lsdException w:name="HTML Definition" w:semiHidden="1" w:unhideWhenUsed="1"/>
+    <w:lsdException w:name="HTML Keyboard" w:semiHidden="1" w:unhideWhenUsed="1"/>
+    <w:lsdException w:name="HTML Preformatted" w:semiHidden="1" w:unhideWhenUsed="1"/>
+    <w:lsdException w:name="HTML Sample" w:semiHidden="1" w:unhideWhenUsed="1"/>
+    <w:lsdException w:name="HTML Typewriter" w:semiHidden="1" w:unhideWhenUsed="1"/>
+    <w:lsdException w:name="HTML Variable" w:semiHidden="1" w:unhideWhenUsed="1"/>
+    <w:lsdException w:name="Normal Table" w:semiHidden="1" w:unhideWhenUsed="1"/>
+    <w:lsdException w:name="annotation subject" w:semiHidden="1" w:unhideWhenUsed="1"/>
+    <w:lsdException w:name="No List" w:semiHidden="1" w:unhideWhenUsed="1"/>
+    <w:lsdException w:name="Outline List 1" w:semiHidden="1" w:unhideWhenUsed="1"/>
+    <w:lsdException w:name="Outline List 2" w:semiHidden="1" w:unhideWhenUsed="1"/>
+    <w:lsdException w:name="Outline List 3" w:semiHidden="1" w:unhideWhenUsed="1"/>
+    <w:lsdException w:name="Table Simple 1" w:semiHidden="1" w:unhideWhenUsed="1"/>
+    <w:lsdException w:name="Table Simple 2" w:semiHidden="1" w:unhideWhenUsed="1"/>
+    <w:lsdException w:name="Table Simple 3" w:semiHidden="1" w:unhideWhenUsed="1"/>
+    <w:lsdException w:name="Table Classic 1" w:semiHidden="1" w:unhideWhenUsed="1"/>
+    <w:lsdException w:name="Table Classic 2" w:semiHidden="1" w:unhideWhenUsed="1"/>
+    <w:lsdException w:name="Table Classic 3" w:semiHidden="1" w:unhideWhenUsed="1"/>
+    <w:lsdException w:name="Table Classic 4" w:semiHidden="1" w:unhideWhenUsed="1"/>
+    <w:lsdException w:name="Table Colorful 1" w:semiHidden="1" w:unhideWhenUsed="1"/>
+    <w:lsdException w:name="Table Colorful 2" w:semiHidden="1" w:unhideWhenUsed="1"/>
+    <w:lsdException w:name="Table Colorful 3" w:semiHidden="1" w:unhideWhenUsed="1"/>
+    <w:lsdException w:name="Table Columns 1" w:semiHidden="1" w:unhideWhenUsed="1"/>
+    <w:lsdException w:name="Table Columns 2" w:semiHidden="1" w:unhideWhenUsed="1"/>
+    <w:lsdException w:name="Table Columns 3" w:semiHidden="1" w:unhideWhenUsed="1"/>
+    <w:lsdException w:name="Table Columns 4" w:semiHidden="1" w:unhideWhenUsed="1"/>
+    <w:lsdException w:name="Table Columns 5" w:semiHidden="1" w:unhideWhenUsed="1"/>
+    <w:lsdException w:name="Table Grid 1" w:semiHidden="1" w:unhideWhenUsed="1"/>
+    <w:lsdException w:name="Table Grid 2" w:semiHidden="1" w:unhideWhenUsed="1"/>
+    <w:lsdException w:name="Table Grid 3" w:semiHidden="1" w:unhideWhenUsed="1"/>
+    <w:lsdException w:name="Table Grid 4" w:semiHidden="1" w:unhideWhenUsed="1"/>
+    <w:lsdException w:name="Table Grid 5" w:semiHidden="1" w:unhideWhenUsed="1"/>
+    <w:lsdException w:name="Table Grid 6" w:semiHidden="1" w:unhideWhenUsed="1"/>
+    <w:lsdException w:name="Table Grid 7" w:semiHidden="1" w:unhideWhenUsed="1"/>
+    <w:lsdException w:name="Table Grid 8" w:semiHidden="1" w:unhideWhenUsed="1"/>
+    <w:lsdException w:name="Table List 1" w:semiHidden="1" w:unhideWhenUsed="1"/>
+    <w:lsdException w:name="Table List 2" w:semiHidden="1" w:unhideWhenUsed="1"/>
+    <w:lsdException w:name="Table List 3" w:semiHidden="1" w:unhideWhenUsed="1"/>
+    <w:lsdException w:name="Table List 4" w:semiHidden="1" w:unhideWhenUsed="1"/>
+    <w:lsdException w:name="Table List 5" w:semiHidden="1" w:unhideWhenUsed="1"/>
+    <w:lsdException w:name="Table List 6" w:semiHidden="1" w:unhideWhenUsed="1"/>
+    <w:lsdException w:name="Table List 7" w:semiHidden="1" w:unhideWhenUsed="1"/>
+    <w:lsdException w:name="Table List 8" w:semiHidden="1" w:unhideWhenUsed="1"/>
+    <w:lsdException w:name="Table 3D effects 1" w:semiHidden="1" w:unhideWhenUsed="1"/>
+    <w:lsdException w:name="Table 3D effects 2" w:semiHidden="1" w:unhideWhenUsed="1"/>
+    <w:lsdException w:name="Table 3D effects 3" w:semiHidden="1" w:unhideWhenUsed="1"/>
+    <w:lsdException w:name="Table Contemporary" w:semiHidden="1" w:unhideWhenUsed="1"/>
+    <w:lsdException w:name="Table Elegant" w:semiHidden="1" w:unhideWhenUsed="1"/>
+    <w:lsdException w:name="Table Professional" w:semiHidden="1" w:unhideWhenUsed="1"/>
+    <w:lsdException w:name="Table Subtle 1" w:semiHidden="1" w:unhideWhenUsed="1"/>
+    <w:lsdException w:name="Table Subtle 2" w:semiHidden="1" w:unhideWhenUsed="1"/>
+    <w:lsdException w:name="Table Web 1" w:semiHidden="1" w:unhideWhenUsed="1"/>
+    <w:lsdException w:name="Table Web 2" w:semiHidden="1" w:unhideWhenUsed="1"/>
+    <w:lsdException w:name="Table Web 3" w:semiHidden="1" w:unhideWhenUsed="1"/>
+    <w:lsdException w:name="Balloon Text" w:semiHidden="1" w:unhideWhenUsed="1"/>
+    <w:lsdException w:name="Table Grid" w:uiPriority="39"/>
+    <w:lsdException w:name="Table Theme" w:semiHidden="1" w:unhideWhenUsed="1"/>
+    <w:lsdException w:name="Placeholder Text" w:semiHidden="1"/>
+    <w:lsdException w:name="No Spacing" w:uiPriority="1" w:qFormat="1"/>
+    <w:lsdException w:name="Light Shading" w:uiPriority="60"/>
+    <w:lsdException w:name="Light List" w:uiPriority="61"/>
+    <w:lsdException w:name="Light Grid" w:uiPriority="62"/>
+    <w:lsdException w:name="Medium Shading 1" w:uiPriority="63"/>
+    <w:lsdException w:name="Medium Shading 2" w:uiPriority="64"/>
+    <w:lsdException w:name="Medium List 1" w:uiPriority="65"/>
+    <w:lsdException w:name="Medium List 2" w:uiPriority="66"/>
+    <w:lsdException w:name="Medium Grid 1" w:uiPriority="67"/>
+    <w:lsdException w:name="Medium Grid 2" w:uiPriority="68"/>
+    <w:lsdException w:name="Medium Grid 3" w:uiPriority="69"/>
+    <w:lsdException w:name="Dark List" w:uiPriority="70"/>
+    <w:lsdException w:name="Colorful Shading" w:uiPriority="71"/>
+    <w:lsdException w:name="Colorful List" w:uiPriority="72"/>
+    <w:lsdException w:name="Colorful Grid" w:uiPriority="73"/>
+    <w:lsdException w:name="Light Shading Accent 1" w:uiPriority="60"/>
+    <w:lsdException w:name="Light List Accent 1" w:uiPriority="61"/>
+    <w:lsdException w:name="Light Grid Accent 1" w:uiPriority="62"/>
+    <w:lsdException w:name="Medium Shading 1 Accent 1" w:uiPriority="63"/>
+    <w:lsdException w:name="Medium Shading 2 Accent 1" w:uiPriority="64"/>
+    <w:lsdException w:name="Medium List 1 Accent 1" w:uiPriority="65"/>
+    <w:lsdException w:name="Revision" w:semiHidden="1"/>
+    <w:lsdException w:name="List Paragraph" w:uiPriority="34" w:qFormat="1"/>
+    <w:lsdException w:name="Quote" w:uiPriority="29" w:qFormat="1"/>
+    <w:lsdException w:name="Intense Quote" w:uiPriority="30" w:qFormat="1"/>
+    <w:lsdException w:name="Medium List 2 Accent 1" w:uiPriority="66"/>
+    <w:lsdException w:name="Medium Grid 1 Accent 1" w:uiPriority="67"/>
+    <w:lsdException w:name="Medium Grid 2 Accent 1" w:uiPriority="68"/>
+    <w:lsdException w:name="Medium Grid 3 Accent 1" w:uiPriority="69"/>
+    <w:lsdException w:name="Dark List Accent 1" w:uiPriority="70"/>
+    <w:lsdException w:name="Colorful Shading Accent 1" w:uiPriority="71"/>
+    <w:lsdException w:name="Colorful List Accent 1" w:uiPriority="72"/>
+    <w:lsdException w:name="Colorful Grid Accent 1" w:uiPriority="73"/>
+    <w:lsdException w:name="Light Shading Accent 2" w:uiPriority="60"/>
+    <w:lsdException w:name="Light List Accent 2" w:uiPriority="61"/>
+    <w:lsdException w:name="Light Grid Accent 2" w:uiPriority="62"/>
+    <w:lsdException w:name="Medium Shading 1 Accent 2" w:uiPriority="63"/>
+    <w:lsdException w:name="Medium Shading 2 Accent 2" w:uiPriority="64"/>
+    <w:lsdException w:name="Medium List 1 Accent 2" w:uiPriority="65"/>
+    <w:lsdException w:name="Medium List 2 Accent 2" w:uiPriority="66"/>
+    <w:lsdException w:name="Medium Grid 1 Accent 2" w:uiPriority="67"/>
+    <w:lsdException w:name="Medium Grid 2 Accent 2" w:uiPriority="68"/>
+    <w:lsdException w:name="Medium Grid 3 Accent 2" w:uiPriority="69"/>
+    <w:lsdException w:name="Dark List Accent 2" w:uiPriority="70"/>
+    <w:lsdException w:name="Colorful Shading Accent 2" w:uiPriority="71"/>
+    <w:lsdException w:name="Colorful List Accent 2" w:uiPriority="72"/>
+    <w:lsdException w:name="Colorful Grid Accent 2" w:uiPriority="73"/>
+    <w:lsdException w:name="Light Shading Accent 3" w:uiPriority="60"/>
+    <w:lsdException w:name="Light List Accent 3" w:uiPriority="61"/>
+    <w:lsdException w:name="Light Grid Accent 3" w:uiPriority="62"/>
+    <w:lsdException w:name="Medium Shading 1 Accent 3" w:uiPriority="63"/>
+    <w:lsdException w:name="Medium Shading 2 Accent 3" w:uiPriority="64"/>
+    <w:lsdException w:name="Medium List 1 Accent 3" w:uiPriority="65"/>
+    <w:lsdException w:name="Medium List 2 Accent 3" w:uiPriority="66"/>
+    <w:lsdException w:name="Medium Grid 1 Accent 3" w:uiPriority="67"/>
+    <w:lsdException w:name="Medium Grid 2 Accent 3" w:uiPriority="68"/>
+    <w:lsdException w:name="Medium Grid 3 Accent 3" w:uiPriority="69"/>
+    <w:lsdException w:name="Dark List Accent 3" w:uiPriority="70"/>
+    <w:lsdException w:name="Colorful Shading Accent 3" w:uiPriority="71"/>
+    <w:lsdException w:name="Colorful List Accent 3" w:uiPriority="72"/>
+    <w:lsdException w:name="Colorful Grid Accent 3" w:uiPriority="73"/>
+    <w:lsdException w:name="Light Shading Accent 4" w:uiPriority="60"/>
+    <w:lsdException w:name="Light List Accent 4" w:uiPriority="61"/>
+    <w:lsdException w:name="Light Grid Accent 4" w:uiPriority="62"/>
+    <w:lsdException w:name="Medium Shading 1 Accent 4" w:uiPriority="63"/>
+    <w:lsdException w:name="Medium Shading 2 Accent 4" w:uiPriority="64"/>
+    <w:lsdException w:name="Medium List 1 Accent 4" w:uiPriority="65"/>
+    <w:lsdException w:name="Medium List 2 Accent 4" w:uiPriority="66"/>
+    <w:lsdException w:name="Medium Grid 1 Accent 4" w:uiPriority="67"/>
+    <w:lsdException w:name="Medium Grid 2 Accent 4" w:uiPriority="68"/>
+    <w:lsdException w:name="Medium Grid 3 Accent 4" w:uiPriority="69"/>
+    <w:lsdException w:name="Dark List Accent 4" w:uiPriority="70"/>
+    <w:lsdException w:name="Colorful Shading Accent 4" w:uiPriority="71"/>
+    <w:lsdException w:name="Colorful List Accent 4" w:uiPriority="72"/>
+    <w:lsdException w:name="Colorful Grid Accent 4" w:uiPriority="73"/>
+    <w:lsdException w:name="Light Shading Accent 5" w:uiPriority="60"/>
+    <w:lsdException w:name="Light List Accent 5" w:uiPriority="61"/>
+    <w:lsdException w:name="Light Grid Accent 5" w:uiPriority="62"/>
+    <w:lsdException w:name="Medium Shading 1 Accent 5" w:uiPriority="63"/>
+    <w:lsdException w:name="Medium Shading 2 Accent 5" w:uiPriority="64"/>
+    <w:lsdException w:name="Medium List 1 Accent 5" w:uiPriority="65"/>
+    <w:lsdException w:name="Medium List 2 Accent 5" w:uiPriority="66"/>
+    <w:lsdException w:name="Medium Grid 1 Accent 5" w:uiPriority="67"/>
+    <w:lsdException w:name="Medium Grid 2 Accent 5" w:uiPriority="68"/>
+    <w:lsdException w:name="Medium Grid 3 Accent 5" w:uiPriority="69"/>
+    <w:lsdException w:name="Dark List Accent 5" w:uiPriority="70"/>
+    <w:lsdException w:name="Colorful Shading Accent 5" w:uiPriority="71"/>
+    <w:lsdException w:name="Colorful List Accent 5" w:uiPriority="72"/>
+    <w:lsdException w:name="Colorful Grid Accent 5" w:uiPriority="73"/>
+    <w:lsdException w:name="Light Shading Accent 6" w:uiPriority="60"/>
+    <w:lsdException w:name="Light List Accent 6" w:uiPriority="61"/>
+    <w:lsdException w:name="Light Grid Accent 6" w:uiPriority="62"/>
+    <w:lsdException w:name="Medium Shading 1 Accent 6" w:uiPriority="63"/>
+    <w:lsdException w:name="Medium Shading 2 Accent 6" w:uiPriority="64"/>
+    <w:lsdException w:name="Medium List 1 Accent 6" w:uiPriority="65"/>
+    <w:lsdException w:name="Medium List 2 Accent 6" w:uiPriority="66"/>
+    <w:lsdException w:name="Medium Grid 1 Accent 6" w:uiPriority="67"/>
+    <w:lsdException w:name="Medium Grid 2 Accent 6" w:uiPriority="68"/>
+    <w:lsdException w:name="Medium Grid 3 Accent 6" w:uiPriority="69"/>
+    <w:lsdException w:name="Dark List Accent 6" w:uiPriority="70"/>
+    <w:lsdException w:name="Colorful Shading Accent 6" w:uiPriority="71"/>
+    <w:lsdException w:name="Colorful List Accent 6" w:uiPriority="72"/>
+    <w:lsdException w:name="Colorful Grid Accent 6" w:uiPriority="73"/>
+    <w:lsdException w:name="Subtle Emphasis" w:uiPriority="19" w:qFormat="1"/>
+    <w:lsdException w:name="Intense Emphasis" w:uiPriority="21" w:qFormat="1"/>
+    <w:lsdException w:name="Subtle Reference" w:uiPriority="31" w:qFormat="1"/>
+    <w:lsdException w:name="Intense Reference" w:uiPriority="32" w:qFormat="1"/>
+    <w:lsdException w:name="Book Title" w:uiPriority="33" w:qFormat="1"/>
+    <w:lsdException w:name="Bibliography" w:semiHidden="1" w:uiPriority="37" w:unhideWhenUsed="1"/>
+    <w:lsdException w:name="TOC Heading" w:semiHidden="1" w:uiPriority="39" w:unhideWhenUsed="1" w:qFormat="1"/>
+    <w:lsdException w:name="Plain Table 1" w:uiPriority="41"/>
+    <w:lsdException w:name="Plain Table 2" w:uiPriority="42"/>
+    <w:lsdException w:name="Plain Table 3" w:uiPriority="43"/>
+    <w:lsdException w:name="Plain Table 4" w:uiPriority="44"/>
+    <w:lsdException w:name="Plain Table 5" w:uiPriority="45"/>
+    <w:lsdException w:name="Grid Table Light" w:uiPriority="40"/>
+    <w:lsdException w:name="Grid Table 1 Light" w:uiPriority="46"/>
+    <w:lsdException w:name="Grid Table 2" w:uiPriority="47"/>
+    <w:lsdException w:name="Grid Table 3" w:uiPriority="48"/>
+    <w:lsdException w:name="Grid Table 4" w:uiPriority="49"/>
+    <w:lsdException w:name="Grid Table 5 Dark" w:uiPriority="50"/>
+    <w:lsdException w:name="Grid Table 6 Colorful" w:uiPriority="51"/>
+    <w:lsdException w:name="Grid Table 7 Colorful" w:uiPriority="52"/>
+    <w:lsdException w:name="Grid Table 1 Light Accent 1" w:uiPriority="46"/>
+    <w:lsdException w:name="Grid Table 2 Accent 1" w:uiPriority="47"/>
+    <w:lsdException w:name="Grid Table 3 Accent 1" w:uiPriority="48"/>
+    <w:lsdException w:name="Grid Table 4 Accent 1" w:uiPriority="49"/>
+    <w:lsdException w:name="Grid Table 5 Dark Accent 1" w:uiPriority="50"/>
+    <w:lsdException w:name="Grid Table 6 Colorful Accent 1" w:uiPriority="51"/>
+    <w:lsdException w:name="Grid Table 7 Colorful Accent 1" w:uiPriority="52"/>
+    <w:lsdException w:name="Grid Table 1 Light Accent 2" w:uiPriority="46"/>
+    <w:lsdException w:name="Grid Table 2 Accent 2" w:uiPriority="47"/>
+    <w:lsdException w:name="Grid Table 3 Accent 2" w:uiPriority="48"/>
+    <w:lsdException w:name="Grid Table 4 Accent 2" w:uiPriority="49"/>
+    <w:lsdException w:name="Grid Table 5 Dark Accent 2" w:uiPriority="50"/>
+    <w:lsdException w:name="Grid Table 6 Colorful Accent 2" w:uiPriority="51"/>
+    <w:lsdException w:name="Grid Table 7 Colorful Accent 2" w:uiPriority="52"/>
+    <w:lsdException w:name="Grid Table 1 Light Accent 3" w:uiPriority="46"/>
+    <w:lsdException w:name="Grid Table 2 Accent 3" w:uiPriority="47"/>
+    <w:lsdException w:name="Grid Table 3 Accent 3" w:uiPriority="48"/>
+    <w:lsdException w:name="Grid Table 4 Accent 3" w:uiPriority="49"/>
+    <w:lsdException w:name="Grid Table 5 Dark Accent 3" w:uiPriority="50"/>
+    <w:lsdException w:name="Grid Table 6 Colorful Accent 3" w:uiPriority="51"/>
+    <w:lsdException w:name="Grid Table 7 Colorful Accent 3" w:uiPriority="52"/>
+    <w:lsdException w:name="Grid Table 1 Light Accent 4" w:uiPriority="46"/>
+    <w:lsdException w:name="Grid Table 2 Accent 4" w:uiPriority="47"/>
+    <w:lsdException w:name="Grid Table 3 Accent 4" w:uiPriority="48"/>
+    <w:lsdException w:name="Grid Table 4 Accent 4" w:uiPriority="49"/>
+    <w:lsdException w:name="Grid Table 5 Dark Accent 4" w:uiPriority="50"/>
+    <w:lsdException w:name="Grid Table 6 Colorful Accent 4" w:uiPriority="51"/>
+    <w:lsdException w:name="Grid Table 7 Colorful Accent 4" w:uiPriority="52"/>
+    <w:lsdException w:name="Grid Table 1 Light Accent 5" w:uiPriority="46"/>
+    <w:lsdException w:name="Grid Table 2 Accent 5" w:uiPriority="47"/>
+    <w:lsdException w:name="Grid Table 3 Accent 5" w:uiPriority="48"/>
+    <w:lsdException w:name="Grid Table 4 Accent 5" w:uiPriority="49"/>
+    <w:lsdException w:name="Grid Table 5 Dark Accent 5" w:uiPriority="50"/>
+    <w:lsdException w:name="Grid Table 6 Colorful Accent 5" w:uiPriority="51"/>
+    <w:lsdException w:name="Grid Table 7 Colorful Accent 5" w:uiPriority="52"/>
+    <w:lsdException w:name="Grid Table 1 Light Accent 6" w:uiPriority="46"/>
+    <w:lsdException w:name="Grid Table 2 Accent 6" w:uiPriority="47"/>
+    <w:lsdException w:name="Grid Table 3 Accent 6" w:uiPriority="48"/>
+    <w:lsdException w:name="Grid Table 4 Accent 6" w:uiPriority="49"/>
+    <w:lsdException w:name="Grid Table 5 Dark Accent 6" w:uiPriority="50"/>
+    <w:lsdException w:name="Grid Table 6 Colorful Accent 6" w:uiPriority="51"/>
+    <w:lsdException w:name="Grid Table 7 Colorful Accent 6" w:uiPriority="52"/>
+    <w:lsdException w:name="List Table 1 Light" w:uiPriority="46"/>
+    <w:lsdException w:name="List Table 2" w:uiPriority="47"/>
+    <w:lsdException w:name="List Table 3" w:uiPriority="48"/>
+    <w:lsdException w:name="List Table 4" w:uiPriority="49"/>
+    <w:lsdException w:name="List Table 5 Dark" w:uiPriority="50"/>
+    <w:lsdException w:name="List Table 6 Colorful" w:uiPriority="51"/>
+    <w:lsdException w:name="List Table 7 Colorful" w:uiPriority="52"/>
+    <w:lsdException w:name="List Table 1 Light Accent 1" w:uiPriority="46"/>
+    <w:lsdException w:name="List Table 2 Accent 1" w:uiPriority="47"/>
+    <w:lsdException w:name="List Table 3 Accent 1" w:uiPriority="48"/>
+    <w:lsdException w:name="List Table 4 Accent 1" w:uiPriority="49"/>
+    <w:lsdException w:name="List Table 5 Dark Accent 1" w:uiPriority="50"/>
+    <w:lsdException w:name="List Table 6 Colorful Accent 1" w:uiPriority="51"/>
+    <w:lsdException w:name="List Table 7 Colorful Accent 1" w:uiPriority="52"/>
+    <w:lsdException w:name="List Table 1 Light Accent 2" w:uiPriority="46"/>
+    <w:lsdException w:name="List Table 2 Accent 2" w:uiPriority="47"/>
+    <w:lsdException w:name="List Table 3 Accent 2" w:uiPriority="48"/>
+    <w:lsdException w:name="List Table 4 Accent 2" w:uiPriority="49"/>
+    <w:lsdException w:name="List Table 5 Dark Accent 2" w:uiPriority="50"/>
+    <w:lsdException w:name="List Table 6 Colorful Accent 2" w:uiPriority="51"/>
+    <w:lsdException w:name="List Table 7 Colorful Accent 2" w:uiPriority="52"/>
+    <w:lsdException w:name="List Table 1 Light Accent 3" w:uiPriority="46"/>
+    <w:lsdException w:name="List Table 2 Accent 3" w:uiPriority="47"/>
+    <w:lsdException w:name="List Table 3 Accent 3" w:uiPriority="48"/>
+    <w:lsdException w:name="List Table 4 Accent 3" w:uiPriority="49"/>
+    <w:lsdException w:name="List Table 5 Dark Accent 3" w:uiPriority="50"/>
+    <w:lsdException w:name="List Table 6 Colorful Accent 3" w:uiPriority="51"/>
+    <w:lsdException w:name="List Table 7 Colorful Accent 3" w:uiPriority="52"/>
+    <w:lsdException w:name="List Table 1 Light Accent 4" w:uiPriority="46"/>
+    <w:lsdException w:name="List Table 2 Accent 4" w:uiPriority="47"/>
+    <w:lsdException w:name="List Table 3 Accent 4" w:uiPriority="48"/>
+    <w:lsdException w:name="List Table 4 Accent 4" w:uiPriority="49"/>
+    <w:lsdException w:name="List Table 5 Dark Accent 4" w:uiPriority="50"/>
+    <w:lsdException w:name="List Table 6 Colorful Accent 4" w:uiPriority="51"/>
+    <w:lsdException w:name="List Table 7 Colorful Accent 4" w:uiPriority="52"/>
+    <w:lsdException w:name="List Table 1 Light Accent 5" w:uiPriority="46"/>
+    <w:lsdException w:name="List Table 2 Accent 5" w:uiPriority="47"/>
+    <w:lsdException w:name="List Table 3 Accent 5" w:uiPriority="48"/>
+    <w:lsdException w:name="List Table 4 Accent 5" w:uiPriority="49"/>
+    <w:lsdException w:name="List Table 5 Dark Accent 5" w:uiPriority="50"/>
+    <w:lsdException w:name="List Table 6 Colorful Accent 5" w:uiPriority="51"/>
+    <w:lsdException w:name="List Table 7 Colorful Accent 5" w:uiPriority="52"/>
+    <w:lsdException w:name="List Table 1 Light Accent 6" w:uiPriority="46"/>
+    <w:lsdException w:name="List Table 2 Accent 6" w:uiPriority="47"/>
+    <w:lsdException w:name="List Table 3 Accent 6" w:uiPriority="48"/>
+    <w:lsdException w:name="List Table 4 Accent 6" w:uiPriority="49"/>
+    <w:lsdException w:name="List Table 5 Dark Accent 6" w:uiPriority="50"/>
+    <w:lsdException w:name="List Table 6 Colorful Accent 6" w:uiPriority="51"/>
+    <w:lsdException w:name="List Table 7 Colorful Accent 6" w:uiPriority="52"/>
   </w:latentStyles>
   <w:style w:type="paragraph" w:default="1" w:styleId="Normal">
     <w:name w:val="Normal"/>
@@ -7817,7 +7637,7 @@
   <a:extraClrSchemeLst/>
   <a:extLst>
     <a:ext uri="{05A4C25C-085E-4340-85A3-A5531E510DB2}">
-      <thm15:themeFamily xmlns:thm15="http://schemas.microsoft.com/office/thememl/2012/main" xmlns="" name="Office Theme" id="{62F939B6-93AF-4DB8-9C6B-D6C7DFDC589F}" vid="{4A3C46E8-61CC-4603-A589-7422A47A8E4A}"/>
+      <thm15:themeFamily xmlns:thm15="http://schemas.microsoft.com/office/thememl/2012/main" name="Office Theme" id="{62F939B6-93AF-4DB8-9C6B-D6C7DFDC589F}" vid="{4A3C46E8-61CC-4603-A589-7422A47A8E4A}"/>
     </a:ext>
   </a:extLst>
 </a:theme>

</xml_diff>